<commit_message>
adjusted to work with new tidy format
endpoint time is no longer the 3rd value in endpoints, but is now part of a new field in tidy_data
</commit_message>
<xml_diff>
--- a/doc/modeling_summary_5_15_18.docx
+++ b/doc/modeling_summary_5_15_18.docx
@@ -1,6 +1,6 @@
 
 <file path=word/document.xml><?xml version="1.0" encoding="utf-8"?>
-<w:document xmlns:wpc="http://schemas.microsoft.com/office/word/2010/wordprocessingCanvas" xmlns:mc="http://schemas.openxmlformats.org/markup-compatibility/2006" xmlns:o="urn:schemas-microsoft-com:office:office" xmlns:r="http://schemas.openxmlformats.org/officeDocument/2006/relationships" xmlns:m="http://schemas.openxmlformats.org/officeDocument/2006/math" xmlns:v="urn:schemas-microsoft-com:vml" xmlns:wp14="http://schemas.microsoft.com/office/word/2010/wordprocessingDrawing" xmlns:wp="http://schemas.openxmlformats.org/drawingml/2006/wordprocessingDrawing" xmlns:w10="urn:schemas-microsoft-com:office:word" xmlns:w="http://schemas.openxmlformats.org/wordprocessingml/2006/main" xmlns:w14="http://schemas.microsoft.com/office/word/2010/wordml" xmlns:w15="http://schemas.microsoft.com/office/word/2012/wordml" xmlns:wpg="http://schemas.microsoft.com/office/word/2010/wordprocessingGroup" xmlns:wpi="http://schemas.microsoft.com/office/word/2010/wordprocessingInk" xmlns:wne="http://schemas.microsoft.com/office/word/2006/wordml" xmlns:wps="http://schemas.microsoft.com/office/word/2010/wordprocessingShape" mc:Ignorable="w14 w15 wp14">
+<w:document xmlns:wpc="http://schemas.microsoft.com/office/word/2010/wordprocessingCanvas" xmlns:mc="http://schemas.openxmlformats.org/markup-compatibility/2006" xmlns:o="urn:schemas-microsoft-com:office:office" xmlns:r="http://schemas.openxmlformats.org/officeDocument/2006/relationships" xmlns:m="http://schemas.openxmlformats.org/officeDocument/2006/math" xmlns:v="urn:schemas-microsoft-com:vml" xmlns:wp14="http://schemas.microsoft.com/office/word/2010/wordprocessingDrawing" xmlns:wp="http://schemas.openxmlformats.org/drawingml/2006/wordprocessingDrawing" xmlns:w10="urn:schemas-microsoft-com:office:word" xmlns:w="http://schemas.openxmlformats.org/wordprocessingml/2006/main" xmlns:w14="http://schemas.microsoft.com/office/word/2010/wordml" xmlns:wpg="http://schemas.microsoft.com/office/word/2010/wordprocessingGroup" xmlns:wpi="http://schemas.microsoft.com/office/word/2010/wordprocessingInk" xmlns:wne="http://schemas.microsoft.com/office/word/2006/wordml" xmlns:wps="http://schemas.microsoft.com/office/word/2010/wordprocessingShape" mc:Ignorable="w14 wp14">
   <w:body>
     <w:p>
       <w:pPr>
@@ -9,90 +9,87 @@
       <w:r>
         <w:t>Summary of modeling difficulties: 5/15/18</w:t>
       </w:r>
+      <w:bookmarkStart w:id="0" w:name="_GoBack"/>
+      <w:bookmarkEnd w:id="0"/>
     </w:p>
     <w:p>
       <w:pPr>
         <w:pStyle w:val="NoSpacing"/>
-      </w:pPr>
+        <w:rPr>
+          <w:b/>
+        </w:rPr>
+      </w:pPr>
+      <w:r>
+        <w:rPr>
+          <w:b/>
+        </w:rPr>
+        <w:t>Behavioral task</w:t>
+      </w:r>
     </w:p>
     <w:p>
       <w:pPr>
         <w:pStyle w:val="NoSpacing"/>
+      </w:pPr>
+      <w:r>
         <w:rPr>
           <w:b/>
         </w:rPr>
-      </w:pPr>
-      <w:r>
-        <w:rPr>
-          <w:b/>
-        </w:rPr>
-        <w:t>Behavioral task</w:t>
+        <w:tab/>
+      </w:r>
+      <w:r>
+        <w:t xml:space="preserve">Monkeys have been trained to respond to either a visual or auditory cue by making a saccade to their estimate of that cue’s location. Cues are either </w:t>
+      </w:r>
+      <w:proofErr w:type="spellStart"/>
+      <w:r>
+        <w:t>unisensory</w:t>
+      </w:r>
+      <w:proofErr w:type="spellEnd"/>
+      <w:r>
+        <w:t xml:space="preserve"> (just visual or just auditory), or are combined with varying degrees of spatial separation. </w:t>
+      </w:r>
+      <w:r>
+        <w:t xml:space="preserve">When the targets are widely separated monkeys make two saccades (one to each target), </w:t>
+      </w:r>
+      <w:r>
+        <w:t>but</w:t>
+      </w:r>
+      <w:r>
+        <w:t xml:space="preserve"> when they are in the same place monkeys must make only a single saccade. </w:t>
+      </w:r>
+      <w:r>
+        <w:t xml:space="preserve">Ideally this provides both a readout of </w:t>
+      </w:r>
+      <w:r>
+        <w:t xml:space="preserve">explicit causal inference (number of targets = number of saccades) as well as implicit CI (influence between modalities when only one target is reported). </w:t>
       </w:r>
     </w:p>
     <w:p>
       <w:pPr>
         <w:pStyle w:val="NoSpacing"/>
       </w:pPr>
-      <w:r>
-        <w:rPr>
-          <w:b/>
-        </w:rPr>
-        <w:tab/>
-      </w:r>
-      <w:r>
-        <w:t xml:space="preserve">Monkeys have been trained to respond to either a visual or auditory cue by making a saccade to their estimate of that cue’s location. Cues are either </w:t>
-      </w:r>
-      <w:proofErr w:type="spellStart"/>
-      <w:r>
-        <w:t>unisensory</w:t>
-      </w:r>
-      <w:proofErr w:type="spellEnd"/>
-      <w:r>
-        <w:t xml:space="preserve"> (just visual or just auditory), or are combined with varying degrees of spatial separation. </w:t>
-      </w:r>
-      <w:r>
-        <w:t xml:space="preserve">When the targets are widely separated monkeys make two saccades (one to each target), </w:t>
-      </w:r>
-      <w:r>
-        <w:t>but</w:t>
-      </w:r>
-      <w:r>
-        <w:t xml:space="preserve"> when they are in the same place monkeys must make only a single saccade. </w:t>
-      </w:r>
-      <w:r>
-        <w:t xml:space="preserve">Ideally this provides both a readout of </w:t>
-      </w:r>
-      <w:r>
-        <w:t xml:space="preserve">explicit causal inference (number of targets = number of saccades) as well as implicit CI (influence between modalities when only one target is reported). </w:t>
-      </w:r>
     </w:p>
     <w:p>
       <w:pPr>
         <w:pStyle w:val="NoSpacing"/>
-      </w:pPr>
+        <w:rPr>
+          <w:b/>
+        </w:rPr>
+      </w:pPr>
+      <w:r>
+        <w:rPr>
+          <w:b/>
+        </w:rPr>
+        <w:t>Brief description of model</w:t>
+      </w:r>
     </w:p>
     <w:p>
       <w:pPr>
         <w:pStyle w:val="NoSpacing"/>
+      </w:pPr>
+      <w:r>
         <w:rPr>
           <w:b/>
         </w:rPr>
-      </w:pPr>
-      <w:r>
-        <w:rPr>
-          <w:b/>
-        </w:rPr>
-        <w:t>Brief description of model</w:t>
-      </w:r>
-    </w:p>
-    <w:p>
-      <w:pPr>
-        <w:pStyle w:val="NoSpacing"/>
-      </w:pPr>
-      <w:r>
-        <w:rPr>
-          <w:b/>
-        </w:rPr>
         <w:tab/>
       </w:r>
       <w:r>
@@ -106,7 +103,7 @@
       <w:r>
         <w:t xml:space="preserve"> and others (</w:t>
       </w:r>
-      <w:hyperlink r:id="rId4" w:history="1">
+      <w:hyperlink r:id="rId6" w:history="1">
         <w:r>
           <w:rPr>
             <w:rStyle w:val="Hyperlink"/>
@@ -141,8 +138,8 @@
         </w:rPr>
         <w:drawing>
           <wp:inline distT="0" distB="0" distL="0" distR="0" wp14:anchorId="004D4BE3" wp14:editId="3064F358">
-            <wp:extent cx="3785088" cy="890609"/>
-            <wp:effectExtent l="0" t="0" r="6350" b="5080"/>
+            <wp:extent cx="3419475" cy="804582"/>
+            <wp:effectExtent l="0" t="0" r="0" b="0"/>
             <wp:docPr id="2" name="Picture 2"/>
             <wp:cNvGraphicFramePr>
               <a:graphicFrameLocks xmlns:a="http://schemas.openxmlformats.org/drawingml/2006/main" noChangeAspect="1"/>
@@ -155,7 +152,7 @@
                     <pic:cNvPicPr/>
                   </pic:nvPicPr>
                   <pic:blipFill>
-                    <a:blip r:embed="rId5"/>
+                    <a:blip r:embed="rId7"/>
                     <a:stretch>
                       <a:fillRect/>
                     </a:stretch>
@@ -163,7 +160,7 @@
                   <pic:spPr>
                     <a:xfrm>
                       <a:off x="0" y="0"/>
-                      <a:ext cx="3785088" cy="890609"/>
+                      <a:ext cx="3437942" cy="808927"/>
                     </a:xfrm>
                     <a:prstGeom prst="rect">
                       <a:avLst/>
@@ -2660,7 +2657,6 @@
         <w:rPr>
           <w:b/>
         </w:rPr>
-        <w:lastRenderedPageBreak/>
         <w:t xml:space="preserve">Modeling results and </w:t>
       </w:r>
       <w:r>
@@ -2682,15 +2678,6 @@
       </w:r>
       <w:r>
         <w:t>Overall the model does an OK job, but is clearly not capturing the behavior.</w:t>
-      </w:r>
-      <w:r>
-        <w:t xml:space="preserve"> After correcting for number of parameters, it doesn’t actually do any better than a</w:t>
-      </w:r>
-      <w:r>
-        <w:t xml:space="preserve"> control/comparison</w:t>
-      </w:r>
-      <w:r>
-        <w:t xml:space="preserve"> model which assumes no integration at all.</w:t>
       </w:r>
     </w:p>
     <w:p>
@@ -2735,7 +2722,7 @@
                     </pic:cNvPicPr>
                   </pic:nvPicPr>
                   <pic:blipFill rotWithShape="1">
-                    <a:blip r:embed="rId6" cstate="print">
+                    <a:blip r:embed="rId8" cstate="print">
                       <a:extLst>
                         <a:ext uri="{28A0092B-C50C-407E-A947-70E740481C1C}">
                           <a14:useLocalDpi xmlns:a14="http://schemas.microsoft.com/office/drawing/2010/main" val="0"/>
@@ -2802,7 +2789,7 @@
                     </pic:cNvPicPr>
                   </pic:nvPicPr>
                   <pic:blipFill rotWithShape="1">
-                    <a:blip r:embed="rId7" cstate="print">
+                    <a:blip r:embed="rId9" cstate="print">
                       <a:extLst>
                         <a:ext uri="{28A0092B-C50C-407E-A947-70E740481C1C}">
                           <a14:useLocalDpi xmlns:a14="http://schemas.microsoft.com/office/drawing/2010/main" val="0"/>
@@ -2962,6 +2949,9 @@
         <w:t>look at the auditory distributions for each condition compared to the visual targets</w:t>
       </w:r>
       <w:r>
+        <w:t xml:space="preserve"> (figure 2, below)</w:t>
+      </w:r>
+      <w:r>
         <w:t xml:space="preserve"> </w:t>
       </w:r>
       <w:r>
@@ -2989,7 +2979,15 @@
         <w:t>, and not in the middle</w:t>
       </w:r>
       <w:r>
-        <w:t>), and another that biases the monkey towards leftward saccades. Something like the schematic in figure 3</w:t>
+        <w:t xml:space="preserve">), and another that biases the monkey towards leftward saccades. Something </w:t>
+      </w:r>
+      <w:proofErr w:type="gramStart"/>
+      <w:r>
+        <w:t>like</w:t>
+      </w:r>
+      <w:proofErr w:type="gramEnd"/>
+      <w:r>
+        <w:t xml:space="preserve"> the schematic in figure 3</w:t>
       </w:r>
       <w:r>
         <w:t>.</w:t>
@@ -2998,26 +2996,16 @@
     <w:p>
       <w:pPr>
         <w:pStyle w:val="NoSpacing"/>
-      </w:pPr>
-      <w:r>
-        <w:tab/>
-        <w:t xml:space="preserve">A side effect of this inaccuracy is that the </w:t>
-      </w:r>
-    </w:p>
-    <w:p>
-      <w:pPr>
-        <w:pStyle w:val="NoSpacing"/>
         <w:jc w:val="center"/>
       </w:pPr>
       <w:r>
         <w:rPr>
           <w:noProof/>
         </w:rPr>
-        <w:lastRenderedPageBreak/>
         <w:drawing>
-          <wp:inline distT="0" distB="0" distL="0" distR="0">
-            <wp:extent cx="5438775" cy="4711556"/>
-            <wp:effectExtent l="0" t="0" r="0" b="0"/>
+          <wp:inline distT="0" distB="0" distL="0" distR="0" wp14:anchorId="74C610C3" wp14:editId="6D7E0E6F">
+            <wp:extent cx="3848100" cy="3333569"/>
+            <wp:effectExtent l="0" t="0" r="0" b="635"/>
             <wp:docPr id="9" name="Picture 9" descr="C:\Users\jtm47\Documents\Data\Behavioral_analysis_project\demo_plots\unimodal_responses.png"/>
             <wp:cNvGraphicFramePr>
               <a:graphicFrameLocks xmlns:a="http://schemas.openxmlformats.org/drawingml/2006/main" noChangeAspect="1"/>
@@ -3032,7 +3020,7 @@
                     </pic:cNvPicPr>
                   </pic:nvPicPr>
                   <pic:blipFill rotWithShape="1">
-                    <a:blip r:embed="rId8" cstate="print">
+                    <a:blip r:embed="rId10" cstate="print">
                       <a:extLst>
                         <a:ext uri="{28A0092B-C50C-407E-A947-70E740481C1C}">
                           <a14:useLocalDpi xmlns:a14="http://schemas.microsoft.com/office/drawing/2010/main" val="0"/>
@@ -3045,7 +3033,7 @@
                   <pic:spPr bwMode="auto">
                     <a:xfrm>
                       <a:off x="0" y="0"/>
-                      <a:ext cx="5451379" cy="4722475"/>
+                      <a:ext cx="3877116" cy="3358705"/>
                     </a:xfrm>
                     <a:prstGeom prst="rect">
                       <a:avLst/>
@@ -3136,6 +3124,7 @@
           <w:b/>
           <w:noProof/>
         </w:rPr>
+        <w:lastRenderedPageBreak/>
         <w:drawing>
           <wp:inline distT="0" distB="0" distL="0" distR="0">
             <wp:extent cx="3581400" cy="2686050"/>
@@ -3154,7 +3143,7 @@
                     </pic:cNvPicPr>
                   </pic:nvPicPr>
                   <pic:blipFill>
-                    <a:blip r:embed="rId9" cstate="print">
+                    <a:blip r:embed="rId11" cstate="print">
                       <a:extLst>
                         <a:ext uri="{28A0092B-C50C-407E-A947-70E740481C1C}">
                           <a14:useLocalDpi xmlns:a14="http://schemas.microsoft.com/office/drawing/2010/main" val="0"/>
@@ -3212,30 +3201,27 @@
           <w:i/>
           <w:sz w:val="18"/>
         </w:rPr>
-        <w:t>Schematic of potential prior</w:t>
+        <w:t>Schematic of potential prior.</w:t>
       </w:r>
       <w:r>
         <w:rPr>
           <w:i/>
           <w:sz w:val="18"/>
         </w:rPr>
-        <w:t>.</w:t>
-      </w:r>
-      <w:r>
-        <w:rPr>
-          <w:i/>
+        <w:t xml:space="preserve"> </w:t>
+      </w:r>
+      <w:r>
+        <w:rPr>
           <w:sz w:val="18"/>
         </w:rPr>
-        <w:t xml:space="preserve"> </w:t>
+        <w:t>Monkey is biased towards either left or right saccades, rather than central. Bia</w:t>
       </w:r>
       <w:r>
         <w:rPr>
           <w:sz w:val="18"/>
         </w:rPr>
-        <w:t>Monkey is biased towards either left or right saccades, rather than central. Bias towards left side is stronger.</w:t>
-      </w:r>
-      <w:bookmarkStart w:id="0" w:name="_GoBack"/>
-      <w:bookmarkEnd w:id="0"/>
+        <w:t>s towards left side is stronger</w:t>
+      </w:r>
     </w:p>
     <w:p>
       <w:pPr>
@@ -3249,10 +3235,17 @@
     <w:p>
       <w:pPr>
         <w:pStyle w:val="NoSpacing"/>
+        <w:ind w:firstLine="720"/>
         <w:rPr>
           <w:b/>
         </w:rPr>
       </w:pPr>
+      <w:r>
+        <w:t>A side effect</w:t>
+      </w:r>
+      <w:r>
+        <w:t xml:space="preserve"> of this accuracy issue is that, because it is not allowed to change the means, the model ends up fitting very large auditory variance terms. You can see this in the right side of figure 1 as well, where the fit auditory distribution is much wider than the actual distribution.</w:t>
+      </w:r>
     </w:p>
     <w:p>
       <w:pPr>
@@ -3280,23 +3273,151 @@
       <w:pPr>
         <w:pStyle w:val="NoSpacing"/>
       </w:pPr>
+      <w:r>
+        <w:tab/>
+        <w:t>I have some ideas about what to do next for this, but I am not sure about which of these is most likely to actually get a good result.</w:t>
+      </w:r>
     </w:p>
     <w:p>
       <w:pPr>
         <w:pStyle w:val="NoSpacing"/>
-        <w:jc w:val="center"/>
-      </w:pPr>
+      </w:pPr>
+      <w:r>
+        <w:t>Broad:</w:t>
+      </w:r>
     </w:p>
     <w:p>
       <w:pPr>
         <w:pStyle w:val="NoSpacing"/>
-        <w:ind w:firstLine="720"/>
-      </w:pPr>
+        <w:numPr>
+          <w:ilvl w:val="0"/>
+          <w:numId w:val="3"/>
+        </w:numPr>
+      </w:pPr>
+      <w:r>
+        <w:t>Is it worth it to try modeling this bias, or to just collect more data</w:t>
+      </w:r>
+      <w:r>
+        <w:t xml:space="preserve"> from different subjects</w:t>
+      </w:r>
+      <w:r>
+        <w:t xml:space="preserve"> and see if this monkey</w:t>
+      </w:r>
+      <w:r>
+        <w:t xml:space="preserve"> is the only one with the issue?</w:t>
+      </w:r>
     </w:p>
     <w:p>
       <w:pPr>
         <w:pStyle w:val="NoSpacing"/>
-        <w:ind w:firstLine="720"/>
+        <w:numPr>
+          <w:ilvl w:val="0"/>
+          <w:numId w:val="3"/>
+        </w:numPr>
+      </w:pPr>
+      <w:r>
+        <w:t>If I do model it, is there a way to do so that is still solvable analytically? My instinct is that using a complicated prior is going to make things very hairy mathematically.</w:t>
+      </w:r>
+    </w:p>
+    <w:p>
+      <w:pPr>
+        <w:pStyle w:val="NoSpacing"/>
+        <w:numPr>
+          <w:ilvl w:val="0"/>
+          <w:numId w:val="3"/>
+        </w:numPr>
+      </w:pPr>
+      <w:r>
+        <w:t xml:space="preserve">Would it make sense to fit the means and variances for each target based on the </w:t>
+      </w:r>
+      <w:proofErr w:type="spellStart"/>
+      <w:r>
+        <w:t>unisensory</w:t>
+      </w:r>
+      <w:proofErr w:type="spellEnd"/>
+      <w:r>
+        <w:t xml:space="preserve"> data (figure 2), rather than fitting to the multisensory trials? </w:t>
+      </w:r>
+      <w:r>
+        <w:t>This is much less elegant in that it doesn’t map as cleanly onto “perception” in general but it should automatically deal with the accuracy issue.</w:t>
+      </w:r>
+    </w:p>
+    <w:p>
+      <w:pPr>
+        <w:pStyle w:val="NoSpacing"/>
+        <w:numPr>
+          <w:ilvl w:val="0"/>
+          <w:numId w:val="3"/>
+        </w:numPr>
+      </w:pPr>
+      <w:r>
+        <w:t>I could probably improve the model efficacy by limiting the trials I’m looking at (here it’s any trial that was initiated), but I’m worried that doing this is going to be rigging the game in some way.</w:t>
+      </w:r>
+    </w:p>
+    <w:p>
+      <w:pPr>
+        <w:pStyle w:val="NoSpacing"/>
+      </w:pPr>
+      <w:r>
+        <w:t>Details:</w:t>
+      </w:r>
+    </w:p>
+    <w:p>
+      <w:pPr>
+        <w:pStyle w:val="NoSpacing"/>
+        <w:numPr>
+          <w:ilvl w:val="0"/>
+          <w:numId w:val="5"/>
+        </w:numPr>
+      </w:pPr>
+      <w:r>
+        <w:t xml:space="preserve">Currently I’m calculating the likelihood by taking the value of the analytic pdf at each </w:t>
+      </w:r>
+      <w:r>
+        <w:t xml:space="preserve">real data </w:t>
+      </w:r>
+      <w:r>
+        <w:t xml:space="preserve">saccade endpoint and summing them (normalized to number of saccades). </w:t>
+      </w:r>
+      <w:r>
+        <w:t>Is this valid or is there a better way to do it?</w:t>
+      </w:r>
+    </w:p>
+    <w:p>
+      <w:pPr>
+        <w:pStyle w:val="NoSpacing"/>
+        <w:numPr>
+          <w:ilvl w:val="0"/>
+          <w:numId w:val="5"/>
+        </w:numPr>
+      </w:pPr>
+      <w:r>
+        <w:t xml:space="preserve">If I fit mean and variance for every </w:t>
+      </w:r>
+      <w:proofErr w:type="spellStart"/>
+      <w:r>
+        <w:t>unisensory</w:t>
+      </w:r>
+      <w:proofErr w:type="spellEnd"/>
+      <w:r>
+        <w:t xml:space="preserve"> condition (4 auditory and 8 visual), but then use those as basically fixed values when fitting the combined condition (which would have 2 other</w:t>
+      </w:r>
+      <w:r>
+        <w:t xml:space="preserve"> parameters for the prior</w:t>
+      </w:r>
+      <w:r>
+        <w:t xml:space="preserve"> variance</w:t>
+      </w:r>
+      <w:r>
+        <w:t xml:space="preserve"> and CI judgement), do those all count as free parameters for the purposes of model comparison?</w:t>
+      </w:r>
+      <w:r>
+        <w:t xml:space="preserve"> </w:t>
+      </w:r>
+    </w:p>
+    <w:p>
+      <w:pPr>
+        <w:pStyle w:val="NoSpacing"/>
       </w:pPr>
     </w:p>
     <w:sectPr>
@@ -3309,8 +3430,497 @@
 </w:document>
 </file>
 
+<file path=word/numbering.xml><?xml version="1.0" encoding="utf-8"?>
+<w:numbering xmlns:wpc="http://schemas.microsoft.com/office/word/2010/wordprocessingCanvas" xmlns:mc="http://schemas.openxmlformats.org/markup-compatibility/2006" xmlns:o="urn:schemas-microsoft-com:office:office" xmlns:r="http://schemas.openxmlformats.org/officeDocument/2006/relationships" xmlns:m="http://schemas.openxmlformats.org/officeDocument/2006/math" xmlns:v="urn:schemas-microsoft-com:vml" xmlns:wp14="http://schemas.microsoft.com/office/word/2010/wordprocessingDrawing" xmlns:wp="http://schemas.openxmlformats.org/drawingml/2006/wordprocessingDrawing" xmlns:w10="urn:schemas-microsoft-com:office:word" xmlns:w="http://schemas.openxmlformats.org/wordprocessingml/2006/main" xmlns:w14="http://schemas.microsoft.com/office/word/2010/wordml" xmlns:wpg="http://schemas.microsoft.com/office/word/2010/wordprocessingGroup" xmlns:wpi="http://schemas.microsoft.com/office/word/2010/wordprocessingInk" xmlns:wne="http://schemas.microsoft.com/office/word/2006/wordml" xmlns:wps="http://schemas.microsoft.com/office/word/2010/wordprocessingShape" mc:Ignorable="w14 wp14">
+  <w:abstractNum w:abstractNumId="0">
+    <w:nsid w:val="20D8280E"/>
+    <w:multiLevelType w:val="hybridMultilevel"/>
+    <w:tmpl w:val="C3A402C2"/>
+    <w:lvl w:ilvl="0" w:tplc="23FCCC36">
+      <w:start w:val="1"/>
+      <w:numFmt w:val="decimal"/>
+      <w:lvlText w:val="%1."/>
+      <w:lvlJc w:val="left"/>
+      <w:pPr>
+        <w:ind w:left="1080" w:hanging="360"/>
+      </w:pPr>
+      <w:rPr>
+        <w:rFonts w:hint="default"/>
+      </w:rPr>
+    </w:lvl>
+    <w:lvl w:ilvl="1" w:tplc="04090019" w:tentative="1">
+      <w:start w:val="1"/>
+      <w:numFmt w:val="lowerLetter"/>
+      <w:lvlText w:val="%2."/>
+      <w:lvlJc w:val="left"/>
+      <w:pPr>
+        <w:ind w:left="1800" w:hanging="360"/>
+      </w:pPr>
+    </w:lvl>
+    <w:lvl w:ilvl="2" w:tplc="0409001B" w:tentative="1">
+      <w:start w:val="1"/>
+      <w:numFmt w:val="lowerRoman"/>
+      <w:lvlText w:val="%3."/>
+      <w:lvlJc w:val="right"/>
+      <w:pPr>
+        <w:ind w:left="2520" w:hanging="180"/>
+      </w:pPr>
+    </w:lvl>
+    <w:lvl w:ilvl="3" w:tplc="0409000F" w:tentative="1">
+      <w:start w:val="1"/>
+      <w:numFmt w:val="decimal"/>
+      <w:lvlText w:val="%4."/>
+      <w:lvlJc w:val="left"/>
+      <w:pPr>
+        <w:ind w:left="3240" w:hanging="360"/>
+      </w:pPr>
+    </w:lvl>
+    <w:lvl w:ilvl="4" w:tplc="04090019" w:tentative="1">
+      <w:start w:val="1"/>
+      <w:numFmt w:val="lowerLetter"/>
+      <w:lvlText w:val="%5."/>
+      <w:lvlJc w:val="left"/>
+      <w:pPr>
+        <w:ind w:left="3960" w:hanging="360"/>
+      </w:pPr>
+    </w:lvl>
+    <w:lvl w:ilvl="5" w:tplc="0409001B" w:tentative="1">
+      <w:start w:val="1"/>
+      <w:numFmt w:val="lowerRoman"/>
+      <w:lvlText w:val="%6."/>
+      <w:lvlJc w:val="right"/>
+      <w:pPr>
+        <w:ind w:left="4680" w:hanging="180"/>
+      </w:pPr>
+    </w:lvl>
+    <w:lvl w:ilvl="6" w:tplc="0409000F" w:tentative="1">
+      <w:start w:val="1"/>
+      <w:numFmt w:val="decimal"/>
+      <w:lvlText w:val="%7."/>
+      <w:lvlJc w:val="left"/>
+      <w:pPr>
+        <w:ind w:left="5400" w:hanging="360"/>
+      </w:pPr>
+    </w:lvl>
+    <w:lvl w:ilvl="7" w:tplc="04090019" w:tentative="1">
+      <w:start w:val="1"/>
+      <w:numFmt w:val="lowerLetter"/>
+      <w:lvlText w:val="%8."/>
+      <w:lvlJc w:val="left"/>
+      <w:pPr>
+        <w:ind w:left="6120" w:hanging="360"/>
+      </w:pPr>
+    </w:lvl>
+    <w:lvl w:ilvl="8" w:tplc="0409001B" w:tentative="1">
+      <w:start w:val="1"/>
+      <w:numFmt w:val="lowerRoman"/>
+      <w:lvlText w:val="%9."/>
+      <w:lvlJc w:val="right"/>
+      <w:pPr>
+        <w:ind w:left="6840" w:hanging="180"/>
+      </w:pPr>
+    </w:lvl>
+  </w:abstractNum>
+  <w:abstractNum w:abstractNumId="1">
+    <w:nsid w:val="228B5757"/>
+    <w:multiLevelType w:val="hybridMultilevel"/>
+    <w:tmpl w:val="C0B0C4DE"/>
+    <w:lvl w:ilvl="0" w:tplc="0409000F">
+      <w:start w:val="1"/>
+      <w:numFmt w:val="decimal"/>
+      <w:lvlText w:val="%1."/>
+      <w:lvlJc w:val="left"/>
+      <w:pPr>
+        <w:ind w:left="720" w:hanging="360"/>
+      </w:pPr>
+      <w:rPr>
+        <w:rFonts w:hint="default"/>
+      </w:rPr>
+    </w:lvl>
+    <w:lvl w:ilvl="1" w:tplc="04090019" w:tentative="1">
+      <w:start w:val="1"/>
+      <w:numFmt w:val="lowerLetter"/>
+      <w:lvlText w:val="%2."/>
+      <w:lvlJc w:val="left"/>
+      <w:pPr>
+        <w:ind w:left="1440" w:hanging="360"/>
+      </w:pPr>
+    </w:lvl>
+    <w:lvl w:ilvl="2" w:tplc="0409001B" w:tentative="1">
+      <w:start w:val="1"/>
+      <w:numFmt w:val="lowerRoman"/>
+      <w:lvlText w:val="%3."/>
+      <w:lvlJc w:val="right"/>
+      <w:pPr>
+        <w:ind w:left="2160" w:hanging="180"/>
+      </w:pPr>
+    </w:lvl>
+    <w:lvl w:ilvl="3" w:tplc="0409000F" w:tentative="1">
+      <w:start w:val="1"/>
+      <w:numFmt w:val="decimal"/>
+      <w:lvlText w:val="%4."/>
+      <w:lvlJc w:val="left"/>
+      <w:pPr>
+        <w:ind w:left="2880" w:hanging="360"/>
+      </w:pPr>
+    </w:lvl>
+    <w:lvl w:ilvl="4" w:tplc="04090019" w:tentative="1">
+      <w:start w:val="1"/>
+      <w:numFmt w:val="lowerLetter"/>
+      <w:lvlText w:val="%5."/>
+      <w:lvlJc w:val="left"/>
+      <w:pPr>
+        <w:ind w:left="3600" w:hanging="360"/>
+      </w:pPr>
+    </w:lvl>
+    <w:lvl w:ilvl="5" w:tplc="0409001B" w:tentative="1">
+      <w:start w:val="1"/>
+      <w:numFmt w:val="lowerRoman"/>
+      <w:lvlText w:val="%6."/>
+      <w:lvlJc w:val="right"/>
+      <w:pPr>
+        <w:ind w:left="4320" w:hanging="180"/>
+      </w:pPr>
+    </w:lvl>
+    <w:lvl w:ilvl="6" w:tplc="0409000F" w:tentative="1">
+      <w:start w:val="1"/>
+      <w:numFmt w:val="decimal"/>
+      <w:lvlText w:val="%7."/>
+      <w:lvlJc w:val="left"/>
+      <w:pPr>
+        <w:ind w:left="5040" w:hanging="360"/>
+      </w:pPr>
+    </w:lvl>
+    <w:lvl w:ilvl="7" w:tplc="04090019" w:tentative="1">
+      <w:start w:val="1"/>
+      <w:numFmt w:val="lowerLetter"/>
+      <w:lvlText w:val="%8."/>
+      <w:lvlJc w:val="left"/>
+      <w:pPr>
+        <w:ind w:left="5760" w:hanging="360"/>
+      </w:pPr>
+    </w:lvl>
+    <w:lvl w:ilvl="8" w:tplc="0409001B" w:tentative="1">
+      <w:start w:val="1"/>
+      <w:numFmt w:val="lowerRoman"/>
+      <w:lvlText w:val="%9."/>
+      <w:lvlJc w:val="right"/>
+      <w:pPr>
+        <w:ind w:left="6480" w:hanging="180"/>
+      </w:pPr>
+    </w:lvl>
+  </w:abstractNum>
+  <w:abstractNum w:abstractNumId="2">
+    <w:nsid w:val="2EE25F55"/>
+    <w:multiLevelType w:val="hybridMultilevel"/>
+    <w:tmpl w:val="11FAE2B0"/>
+    <w:lvl w:ilvl="0" w:tplc="04090001">
+      <w:start w:val="1"/>
+      <w:numFmt w:val="bullet"/>
+      <w:lvlText w:val=""/>
+      <w:lvlJc w:val="left"/>
+      <w:pPr>
+        <w:ind w:left="765" w:hanging="360"/>
+      </w:pPr>
+      <w:rPr>
+        <w:rFonts w:ascii="Symbol" w:hAnsi="Symbol" w:hint="default"/>
+      </w:rPr>
+    </w:lvl>
+    <w:lvl w:ilvl="1" w:tplc="04090003" w:tentative="1">
+      <w:start w:val="1"/>
+      <w:numFmt w:val="bullet"/>
+      <w:lvlText w:val="o"/>
+      <w:lvlJc w:val="left"/>
+      <w:pPr>
+        <w:ind w:left="1485" w:hanging="360"/>
+      </w:pPr>
+      <w:rPr>
+        <w:rFonts w:ascii="Courier New" w:hAnsi="Courier New" w:cs="Courier New" w:hint="default"/>
+      </w:rPr>
+    </w:lvl>
+    <w:lvl w:ilvl="2" w:tplc="04090005" w:tentative="1">
+      <w:start w:val="1"/>
+      <w:numFmt w:val="bullet"/>
+      <w:lvlText w:val=""/>
+      <w:lvlJc w:val="left"/>
+      <w:pPr>
+        <w:ind w:left="2205" w:hanging="360"/>
+      </w:pPr>
+      <w:rPr>
+        <w:rFonts w:ascii="Wingdings" w:hAnsi="Wingdings" w:hint="default"/>
+      </w:rPr>
+    </w:lvl>
+    <w:lvl w:ilvl="3" w:tplc="04090001" w:tentative="1">
+      <w:start w:val="1"/>
+      <w:numFmt w:val="bullet"/>
+      <w:lvlText w:val=""/>
+      <w:lvlJc w:val="left"/>
+      <w:pPr>
+        <w:ind w:left="2925" w:hanging="360"/>
+      </w:pPr>
+      <w:rPr>
+        <w:rFonts w:ascii="Symbol" w:hAnsi="Symbol" w:hint="default"/>
+      </w:rPr>
+    </w:lvl>
+    <w:lvl w:ilvl="4" w:tplc="04090003" w:tentative="1">
+      <w:start w:val="1"/>
+      <w:numFmt w:val="bullet"/>
+      <w:lvlText w:val="o"/>
+      <w:lvlJc w:val="left"/>
+      <w:pPr>
+        <w:ind w:left="3645" w:hanging="360"/>
+      </w:pPr>
+      <w:rPr>
+        <w:rFonts w:ascii="Courier New" w:hAnsi="Courier New" w:cs="Courier New" w:hint="default"/>
+      </w:rPr>
+    </w:lvl>
+    <w:lvl w:ilvl="5" w:tplc="04090005" w:tentative="1">
+      <w:start w:val="1"/>
+      <w:numFmt w:val="bullet"/>
+      <w:lvlText w:val=""/>
+      <w:lvlJc w:val="left"/>
+      <w:pPr>
+        <w:ind w:left="4365" w:hanging="360"/>
+      </w:pPr>
+      <w:rPr>
+        <w:rFonts w:ascii="Wingdings" w:hAnsi="Wingdings" w:hint="default"/>
+      </w:rPr>
+    </w:lvl>
+    <w:lvl w:ilvl="6" w:tplc="04090001" w:tentative="1">
+      <w:start w:val="1"/>
+      <w:numFmt w:val="bullet"/>
+      <w:lvlText w:val=""/>
+      <w:lvlJc w:val="left"/>
+      <w:pPr>
+        <w:ind w:left="5085" w:hanging="360"/>
+      </w:pPr>
+      <w:rPr>
+        <w:rFonts w:ascii="Symbol" w:hAnsi="Symbol" w:hint="default"/>
+      </w:rPr>
+    </w:lvl>
+    <w:lvl w:ilvl="7" w:tplc="04090003" w:tentative="1">
+      <w:start w:val="1"/>
+      <w:numFmt w:val="bullet"/>
+      <w:lvlText w:val="o"/>
+      <w:lvlJc w:val="left"/>
+      <w:pPr>
+        <w:ind w:left="5805" w:hanging="360"/>
+      </w:pPr>
+      <w:rPr>
+        <w:rFonts w:ascii="Courier New" w:hAnsi="Courier New" w:cs="Courier New" w:hint="default"/>
+      </w:rPr>
+    </w:lvl>
+    <w:lvl w:ilvl="8" w:tplc="04090005" w:tentative="1">
+      <w:start w:val="1"/>
+      <w:numFmt w:val="bullet"/>
+      <w:lvlText w:val=""/>
+      <w:lvlJc w:val="left"/>
+      <w:pPr>
+        <w:ind w:left="6525" w:hanging="360"/>
+      </w:pPr>
+      <w:rPr>
+        <w:rFonts w:ascii="Wingdings" w:hAnsi="Wingdings" w:hint="default"/>
+      </w:rPr>
+    </w:lvl>
+  </w:abstractNum>
+  <w:abstractNum w:abstractNumId="3">
+    <w:nsid w:val="40401D71"/>
+    <w:multiLevelType w:val="hybridMultilevel"/>
+    <w:tmpl w:val="B4849D62"/>
+    <w:lvl w:ilvl="0" w:tplc="7966D78C">
+      <w:start w:val="1"/>
+      <w:numFmt w:val="decimal"/>
+      <w:lvlText w:val="%1."/>
+      <w:lvlJc w:val="left"/>
+      <w:pPr>
+        <w:ind w:left="1080" w:hanging="360"/>
+      </w:pPr>
+      <w:rPr>
+        <w:rFonts w:hint="default"/>
+      </w:rPr>
+    </w:lvl>
+    <w:lvl w:ilvl="1" w:tplc="04090019" w:tentative="1">
+      <w:start w:val="1"/>
+      <w:numFmt w:val="lowerLetter"/>
+      <w:lvlText w:val="%2."/>
+      <w:lvlJc w:val="left"/>
+      <w:pPr>
+        <w:ind w:left="1800" w:hanging="360"/>
+      </w:pPr>
+    </w:lvl>
+    <w:lvl w:ilvl="2" w:tplc="0409001B" w:tentative="1">
+      <w:start w:val="1"/>
+      <w:numFmt w:val="lowerRoman"/>
+      <w:lvlText w:val="%3."/>
+      <w:lvlJc w:val="right"/>
+      <w:pPr>
+        <w:ind w:left="2520" w:hanging="180"/>
+      </w:pPr>
+    </w:lvl>
+    <w:lvl w:ilvl="3" w:tplc="0409000F" w:tentative="1">
+      <w:start w:val="1"/>
+      <w:numFmt w:val="decimal"/>
+      <w:lvlText w:val="%4."/>
+      <w:lvlJc w:val="left"/>
+      <w:pPr>
+        <w:ind w:left="3240" w:hanging="360"/>
+      </w:pPr>
+    </w:lvl>
+    <w:lvl w:ilvl="4" w:tplc="04090019" w:tentative="1">
+      <w:start w:val="1"/>
+      <w:numFmt w:val="lowerLetter"/>
+      <w:lvlText w:val="%5."/>
+      <w:lvlJc w:val="left"/>
+      <w:pPr>
+        <w:ind w:left="3960" w:hanging="360"/>
+      </w:pPr>
+    </w:lvl>
+    <w:lvl w:ilvl="5" w:tplc="0409001B" w:tentative="1">
+      <w:start w:val="1"/>
+      <w:numFmt w:val="lowerRoman"/>
+      <w:lvlText w:val="%6."/>
+      <w:lvlJc w:val="right"/>
+      <w:pPr>
+        <w:ind w:left="4680" w:hanging="180"/>
+      </w:pPr>
+    </w:lvl>
+    <w:lvl w:ilvl="6" w:tplc="0409000F" w:tentative="1">
+      <w:start w:val="1"/>
+      <w:numFmt w:val="decimal"/>
+      <w:lvlText w:val="%7."/>
+      <w:lvlJc w:val="left"/>
+      <w:pPr>
+        <w:ind w:left="5400" w:hanging="360"/>
+      </w:pPr>
+    </w:lvl>
+    <w:lvl w:ilvl="7" w:tplc="04090019" w:tentative="1">
+      <w:start w:val="1"/>
+      <w:numFmt w:val="lowerLetter"/>
+      <w:lvlText w:val="%8."/>
+      <w:lvlJc w:val="left"/>
+      <w:pPr>
+        <w:ind w:left="6120" w:hanging="360"/>
+      </w:pPr>
+    </w:lvl>
+    <w:lvl w:ilvl="8" w:tplc="0409001B" w:tentative="1">
+      <w:start w:val="1"/>
+      <w:numFmt w:val="lowerRoman"/>
+      <w:lvlText w:val="%9."/>
+      <w:lvlJc w:val="right"/>
+      <w:pPr>
+        <w:ind w:left="6840" w:hanging="180"/>
+      </w:pPr>
+    </w:lvl>
+  </w:abstractNum>
+  <w:abstractNum w:abstractNumId="4">
+    <w:nsid w:val="544B0C0D"/>
+    <w:multiLevelType w:val="hybridMultilevel"/>
+    <w:tmpl w:val="868C366E"/>
+    <w:lvl w:ilvl="0" w:tplc="0409000F">
+      <w:start w:val="1"/>
+      <w:numFmt w:val="decimal"/>
+      <w:lvlText w:val="%1."/>
+      <w:lvlJc w:val="left"/>
+      <w:pPr>
+        <w:ind w:left="720" w:hanging="360"/>
+      </w:pPr>
+      <w:rPr>
+        <w:rFonts w:hint="default"/>
+      </w:rPr>
+    </w:lvl>
+    <w:lvl w:ilvl="1" w:tplc="04090019" w:tentative="1">
+      <w:start w:val="1"/>
+      <w:numFmt w:val="lowerLetter"/>
+      <w:lvlText w:val="%2."/>
+      <w:lvlJc w:val="left"/>
+      <w:pPr>
+        <w:ind w:left="1440" w:hanging="360"/>
+      </w:pPr>
+    </w:lvl>
+    <w:lvl w:ilvl="2" w:tplc="0409001B" w:tentative="1">
+      <w:start w:val="1"/>
+      <w:numFmt w:val="lowerRoman"/>
+      <w:lvlText w:val="%3."/>
+      <w:lvlJc w:val="right"/>
+      <w:pPr>
+        <w:ind w:left="2160" w:hanging="180"/>
+      </w:pPr>
+    </w:lvl>
+    <w:lvl w:ilvl="3" w:tplc="0409000F" w:tentative="1">
+      <w:start w:val="1"/>
+      <w:numFmt w:val="decimal"/>
+      <w:lvlText w:val="%4."/>
+      <w:lvlJc w:val="left"/>
+      <w:pPr>
+        <w:ind w:left="2880" w:hanging="360"/>
+      </w:pPr>
+    </w:lvl>
+    <w:lvl w:ilvl="4" w:tplc="04090019" w:tentative="1">
+      <w:start w:val="1"/>
+      <w:numFmt w:val="lowerLetter"/>
+      <w:lvlText w:val="%5."/>
+      <w:lvlJc w:val="left"/>
+      <w:pPr>
+        <w:ind w:left="3600" w:hanging="360"/>
+      </w:pPr>
+    </w:lvl>
+    <w:lvl w:ilvl="5" w:tplc="0409001B" w:tentative="1">
+      <w:start w:val="1"/>
+      <w:numFmt w:val="lowerRoman"/>
+      <w:lvlText w:val="%6."/>
+      <w:lvlJc w:val="right"/>
+      <w:pPr>
+        <w:ind w:left="4320" w:hanging="180"/>
+      </w:pPr>
+    </w:lvl>
+    <w:lvl w:ilvl="6" w:tplc="0409000F" w:tentative="1">
+      <w:start w:val="1"/>
+      <w:numFmt w:val="decimal"/>
+      <w:lvlText w:val="%7."/>
+      <w:lvlJc w:val="left"/>
+      <w:pPr>
+        <w:ind w:left="5040" w:hanging="360"/>
+      </w:pPr>
+    </w:lvl>
+    <w:lvl w:ilvl="7" w:tplc="04090019" w:tentative="1">
+      <w:start w:val="1"/>
+      <w:numFmt w:val="lowerLetter"/>
+      <w:lvlText w:val="%8."/>
+      <w:lvlJc w:val="left"/>
+      <w:pPr>
+        <w:ind w:left="5760" w:hanging="360"/>
+      </w:pPr>
+    </w:lvl>
+    <w:lvl w:ilvl="8" w:tplc="0409001B" w:tentative="1">
+      <w:start w:val="1"/>
+      <w:numFmt w:val="lowerRoman"/>
+      <w:lvlText w:val="%9."/>
+      <w:lvlJc w:val="right"/>
+      <w:pPr>
+        <w:ind w:left="6480" w:hanging="180"/>
+      </w:pPr>
+    </w:lvl>
+  </w:abstractNum>
+  <w:num w:numId="1">
+    <w:abstractNumId w:val="0"/>
+  </w:num>
+  <w:num w:numId="2">
+    <w:abstractNumId w:val="2"/>
+  </w:num>
+  <w:num w:numId="3">
+    <w:abstractNumId w:val="4"/>
+  </w:num>
+  <w:num w:numId="4">
+    <w:abstractNumId w:val="3"/>
+  </w:num>
+  <w:num w:numId="5">
+    <w:abstractNumId w:val="1"/>
+  </w:num>
+</w:numbering>
+</file>
+
 <file path=word/styles.xml><?xml version="1.0" encoding="utf-8"?>
-<w:styles xmlns:mc="http://schemas.openxmlformats.org/markup-compatibility/2006" xmlns:r="http://schemas.openxmlformats.org/officeDocument/2006/relationships" xmlns:w="http://schemas.openxmlformats.org/wordprocessingml/2006/main" xmlns:w14="http://schemas.microsoft.com/office/word/2010/wordml" xmlns:w15="http://schemas.microsoft.com/office/word/2012/wordml" mc:Ignorable="w14 w15">
+<w:styles xmlns:mc="http://schemas.openxmlformats.org/markup-compatibility/2006" xmlns:r="http://schemas.openxmlformats.org/officeDocument/2006/relationships" xmlns:w="http://schemas.openxmlformats.org/wordprocessingml/2006/main" xmlns:w14="http://schemas.microsoft.com/office/word/2010/wordml" mc:Ignorable="w14">
   <w:docDefaults>
     <w:rPrDefault>
       <w:rPr>
@@ -3326,378 +3936,144 @@
       </w:pPr>
     </w:pPrDefault>
   </w:docDefaults>
-  <w:latentStyles w:defLockedState="0" w:defUIPriority="99" w:defSemiHidden="0" w:defUnhideWhenUsed="0" w:defQFormat="0" w:count="371">
-    <w:lsdException w:name="Normal" w:uiPriority="0" w:qFormat="1"/>
-    <w:lsdException w:name="heading 1" w:uiPriority="9" w:qFormat="1"/>
-    <w:lsdException w:name="heading 2" w:semiHidden="1" w:uiPriority="9" w:unhideWhenUsed="1" w:qFormat="1"/>
-    <w:lsdException w:name="heading 3" w:semiHidden="1" w:uiPriority="9" w:unhideWhenUsed="1" w:qFormat="1"/>
-    <w:lsdException w:name="heading 4" w:semiHidden="1" w:uiPriority="9" w:unhideWhenUsed="1" w:qFormat="1"/>
-    <w:lsdException w:name="heading 5" w:semiHidden="1" w:uiPriority="9" w:unhideWhenUsed="1" w:qFormat="1"/>
-    <w:lsdException w:name="heading 6" w:semiHidden="1" w:uiPriority="9" w:unhideWhenUsed="1" w:qFormat="1"/>
-    <w:lsdException w:name="heading 7" w:semiHidden="1" w:uiPriority="9" w:unhideWhenUsed="1" w:qFormat="1"/>
-    <w:lsdException w:name="heading 8" w:semiHidden="1" w:uiPriority="9" w:unhideWhenUsed="1" w:qFormat="1"/>
-    <w:lsdException w:name="heading 9" w:semiHidden="1" w:uiPriority="9" w:unhideWhenUsed="1" w:qFormat="1"/>
-    <w:lsdException w:name="index 1" w:semiHidden="1" w:unhideWhenUsed="1"/>
-    <w:lsdException w:name="index 2" w:semiHidden="1" w:unhideWhenUsed="1"/>
-    <w:lsdException w:name="index 3" w:semiHidden="1" w:unhideWhenUsed="1"/>
-    <w:lsdException w:name="index 4" w:semiHidden="1" w:unhideWhenUsed="1"/>
-    <w:lsdException w:name="index 5" w:semiHidden="1" w:unhideWhenUsed="1"/>
-    <w:lsdException w:name="index 6" w:semiHidden="1" w:unhideWhenUsed="1"/>
-    <w:lsdException w:name="index 7" w:semiHidden="1" w:unhideWhenUsed="1"/>
-    <w:lsdException w:name="index 8" w:semiHidden="1" w:unhideWhenUsed="1"/>
-    <w:lsdException w:name="index 9" w:semiHidden="1" w:unhideWhenUsed="1"/>
-    <w:lsdException w:name="toc 1" w:semiHidden="1" w:uiPriority="39" w:unhideWhenUsed="1"/>
-    <w:lsdException w:name="toc 2" w:semiHidden="1" w:uiPriority="39" w:unhideWhenUsed="1"/>
-    <w:lsdException w:name="toc 3" w:semiHidden="1" w:uiPriority="39" w:unhideWhenUsed="1"/>
-    <w:lsdException w:name="toc 4" w:semiHidden="1" w:uiPriority="39" w:unhideWhenUsed="1"/>
-    <w:lsdException w:name="toc 5" w:semiHidden="1" w:uiPriority="39" w:unhideWhenUsed="1"/>
-    <w:lsdException w:name="toc 6" w:semiHidden="1" w:uiPriority="39" w:unhideWhenUsed="1"/>
-    <w:lsdException w:name="toc 7" w:semiHidden="1" w:uiPriority="39" w:unhideWhenUsed="1"/>
-    <w:lsdException w:name="toc 8" w:semiHidden="1" w:uiPriority="39" w:unhideWhenUsed="1"/>
-    <w:lsdException w:name="toc 9" w:semiHidden="1" w:uiPriority="39" w:unhideWhenUsed="1"/>
-    <w:lsdException w:name="Normal Indent" w:semiHidden="1" w:unhideWhenUsed="1"/>
-    <w:lsdException w:name="footnote text" w:semiHidden="1" w:unhideWhenUsed="1"/>
-    <w:lsdException w:name="annotation text" w:semiHidden="1" w:unhideWhenUsed="1"/>
-    <w:lsdException w:name="header" w:semiHidden="1" w:unhideWhenUsed="1"/>
-    <w:lsdException w:name="footer" w:semiHidden="1" w:unhideWhenUsed="1"/>
-    <w:lsdException w:name="index heading" w:semiHidden="1" w:unhideWhenUsed="1"/>
-    <w:lsdException w:name="caption" w:semiHidden="1" w:uiPriority="35" w:unhideWhenUsed="1" w:qFormat="1"/>
-    <w:lsdException w:name="table of figures" w:semiHidden="1" w:unhideWhenUsed="1"/>
-    <w:lsdException w:name="envelope address" w:semiHidden="1" w:unhideWhenUsed="1"/>
-    <w:lsdException w:name="envelope return" w:semiHidden="1" w:unhideWhenUsed="1"/>
-    <w:lsdException w:name="footnote reference" w:semiHidden="1" w:unhideWhenUsed="1"/>
-    <w:lsdException w:name="annotation reference" w:semiHidden="1" w:unhideWhenUsed="1"/>
-    <w:lsdException w:name="line number" w:semiHidden="1" w:unhideWhenUsed="1"/>
-    <w:lsdException w:name="page number" w:semiHidden="1" w:unhideWhenUsed="1"/>
-    <w:lsdException w:name="endnote reference" w:semiHidden="1" w:unhideWhenUsed="1"/>
-    <w:lsdException w:name="endnote text" w:semiHidden="1" w:unhideWhenUsed="1"/>
-    <w:lsdException w:name="table of authorities" w:semiHidden="1" w:unhideWhenUsed="1"/>
-    <w:lsdException w:name="macro" w:semiHidden="1" w:unhideWhenUsed="1"/>
-    <w:lsdException w:name="toa heading" w:semiHidden="1" w:unhideWhenUsed="1"/>
-    <w:lsdException w:name="List" w:semiHidden="1" w:unhideWhenUsed="1"/>
-    <w:lsdException w:name="List Bullet" w:semiHidden="1" w:unhideWhenUsed="1"/>
-    <w:lsdException w:name="List Number" w:semiHidden="1" w:unhideWhenUsed="1"/>
-    <w:lsdException w:name="List 2" w:semiHidden="1" w:unhideWhenUsed="1"/>
-    <w:lsdException w:name="List 3" w:semiHidden="1" w:unhideWhenUsed="1"/>
-    <w:lsdException w:name="List 4" w:semiHidden="1" w:unhideWhenUsed="1"/>
-    <w:lsdException w:name="List 5" w:semiHidden="1" w:unhideWhenUsed="1"/>
-    <w:lsdException w:name="List Bullet 2" w:semiHidden="1" w:unhideWhenUsed="1"/>
-    <w:lsdException w:name="List Bullet 3" w:semiHidden="1" w:unhideWhenUsed="1"/>
-    <w:lsdException w:name="List Bullet 4" w:semiHidden="1" w:unhideWhenUsed="1"/>
-    <w:lsdException w:name="List Bullet 5" w:semiHidden="1" w:unhideWhenUsed="1"/>
-    <w:lsdException w:name="List Number 2" w:semiHidden="1" w:unhideWhenUsed="1"/>
-    <w:lsdException w:name="List Number 3" w:semiHidden="1" w:unhideWhenUsed="1"/>
-    <w:lsdException w:name="List Number 4" w:semiHidden="1" w:unhideWhenUsed="1"/>
-    <w:lsdException w:name="List Number 5" w:semiHidden="1" w:unhideWhenUsed="1"/>
-    <w:lsdException w:name="Title" w:uiPriority="10" w:qFormat="1"/>
-    <w:lsdException w:name="Closing" w:semiHidden="1" w:unhideWhenUsed="1"/>
-    <w:lsdException w:name="Signature" w:semiHidden="1" w:unhideWhenUsed="1"/>
-    <w:lsdException w:name="Default Paragraph Font" w:semiHidden="1" w:uiPriority="1" w:unhideWhenUsed="1"/>
-    <w:lsdException w:name="Body Text" w:semiHidden="1" w:unhideWhenUsed="1"/>
-    <w:lsdException w:name="Body Text Indent" w:semiHidden="1" w:unhideWhenUsed="1"/>
-    <w:lsdException w:name="List Continue" w:semiHidden="1" w:unhideWhenUsed="1"/>
-    <w:lsdException w:name="List Continue 2" w:semiHidden="1" w:unhideWhenUsed="1"/>
-    <w:lsdException w:name="List Continue 3" w:semiHidden="1" w:unhideWhenUsed="1"/>
-    <w:lsdException w:name="List Continue 4" w:semiHidden="1" w:unhideWhenUsed="1"/>
-    <w:lsdException w:name="List Continue 5" w:semiHidden="1" w:unhideWhenUsed="1"/>
-    <w:lsdException w:name="Message Header" w:semiHidden="1" w:unhideWhenUsed="1"/>
-    <w:lsdException w:name="Subtitle" w:uiPriority="11" w:qFormat="1"/>
-    <w:lsdException w:name="Salutation" w:semiHidden="1" w:unhideWhenUsed="1"/>
-    <w:lsdException w:name="Date" w:semiHidden="1" w:unhideWhenUsed="1"/>
-    <w:lsdException w:name="Body Text First Indent" w:semiHidden="1" w:unhideWhenUsed="1"/>
-    <w:lsdException w:name="Body Text First Indent 2" w:semiHidden="1" w:unhideWhenUsed="1"/>
-    <w:lsdException w:name="Note Heading" w:semiHidden="1" w:unhideWhenUsed="1"/>
-    <w:lsdException w:name="Body Text 2" w:semiHidden="1" w:unhideWhenUsed="1"/>
-    <w:lsdException w:name="Body Text 3" w:semiHidden="1" w:unhideWhenUsed="1"/>
-    <w:lsdException w:name="Body Text Indent 2" w:semiHidden="1" w:unhideWhenUsed="1"/>
-    <w:lsdException w:name="Body Text Indent 3" w:semiHidden="1" w:unhideWhenUsed="1"/>
-    <w:lsdException w:name="Block Text" w:semiHidden="1" w:unhideWhenUsed="1"/>
-    <w:lsdException w:name="Hyperlink" w:semiHidden="1" w:unhideWhenUsed="1"/>
-    <w:lsdException w:name="FollowedHyperlink" w:semiHidden="1" w:unhideWhenUsed="1"/>
-    <w:lsdException w:name="Strong" w:uiPriority="22" w:qFormat="1"/>
-    <w:lsdException w:name="Emphasis" w:uiPriority="20" w:qFormat="1"/>
-    <w:lsdException w:name="Document Map" w:semiHidden="1" w:unhideWhenUsed="1"/>
-    <w:lsdException w:name="Plain Text" w:semiHidden="1" w:unhideWhenUsed="1"/>
-    <w:lsdException w:name="E-mail Signature" w:semiHidden="1" w:unhideWhenUsed="1"/>
-    <w:lsdException w:name="HTML Top of Form" w:semiHidden="1" w:unhideWhenUsed="1"/>
-    <w:lsdException w:name="HTML Bottom of Form" w:semiHidden="1" w:unhideWhenUsed="1"/>
-    <w:lsdException w:name="Normal (Web)" w:semiHidden="1" w:unhideWhenUsed="1"/>
-    <w:lsdException w:name="HTML Acronym" w:semiHidden="1" w:unhideWhenUsed="1"/>
-    <w:lsdException w:name="HTML Address" w:semiHidden="1" w:unhideWhenUsed="1"/>
-    <w:lsdException w:name="HTML Cite" w:semiHidden="1" w:unhideWhenUsed="1"/>
-    <w:lsdException w:name="HTML Code" w:semiHidden="1" w:unhideWhenUsed="1"/>
-    <w:lsdException w:name="HTML Definition" w:semiHidden="1" w:unhideWhenUsed="1"/>
-    <w:lsdException w:name="HTML Keyboard" w:semiHidden="1" w:unhideWhenUsed="1"/>
-    <w:lsdException w:name="HTML Preformatted" w:semiHidden="1" w:unhideWhenUsed="1"/>
-    <w:lsdException w:name="HTML Sample" w:semiHidden="1" w:unhideWhenUsed="1"/>
-    <w:lsdException w:name="HTML Typewriter" w:semiHidden="1" w:unhideWhenUsed="1"/>
-    <w:lsdException w:name="HTML Variable" w:semiHidden="1" w:unhideWhenUsed="1"/>
-    <w:lsdException w:name="Normal Table" w:semiHidden="1" w:unhideWhenUsed="1"/>
-    <w:lsdException w:name="annotation subject" w:semiHidden="1" w:unhideWhenUsed="1"/>
-    <w:lsdException w:name="No List" w:semiHidden="1" w:unhideWhenUsed="1"/>
-    <w:lsdException w:name="Outline List 1" w:semiHidden="1" w:unhideWhenUsed="1"/>
-    <w:lsdException w:name="Outline List 2" w:semiHidden="1" w:unhideWhenUsed="1"/>
-    <w:lsdException w:name="Outline List 3" w:semiHidden="1" w:unhideWhenUsed="1"/>
-    <w:lsdException w:name="Table Simple 1" w:semiHidden="1" w:unhideWhenUsed="1"/>
-    <w:lsdException w:name="Table Simple 2" w:semiHidden="1" w:unhideWhenUsed="1"/>
-    <w:lsdException w:name="Table Simple 3" w:semiHidden="1" w:unhideWhenUsed="1"/>
-    <w:lsdException w:name="Table Classic 1" w:semiHidden="1" w:unhideWhenUsed="1"/>
-    <w:lsdException w:name="Table Classic 2" w:semiHidden="1" w:unhideWhenUsed="1"/>
-    <w:lsdException w:name="Table Classic 3" w:semiHidden="1" w:unhideWhenUsed="1"/>
-    <w:lsdException w:name="Table Classic 4" w:semiHidden="1" w:unhideWhenUsed="1"/>
-    <w:lsdException w:name="Table Colorful 1" w:semiHidden="1" w:unhideWhenUsed="1"/>
-    <w:lsdException w:name="Table Colorful 2" w:semiHidden="1" w:unhideWhenUsed="1"/>
-    <w:lsdException w:name="Table Colorful 3" w:semiHidden="1" w:unhideWhenUsed="1"/>
-    <w:lsdException w:name="Table Columns 1" w:semiHidden="1" w:unhideWhenUsed="1"/>
-    <w:lsdException w:name="Table Columns 2" w:semiHidden="1" w:unhideWhenUsed="1"/>
-    <w:lsdException w:name="Table Columns 3" w:semiHidden="1" w:unhideWhenUsed="1"/>
-    <w:lsdException w:name="Table Columns 4" w:semiHidden="1" w:unhideWhenUsed="1"/>
-    <w:lsdException w:name="Table Columns 5" w:semiHidden="1" w:unhideWhenUsed="1"/>
-    <w:lsdException w:name="Table Grid 1" w:semiHidden="1" w:unhideWhenUsed="1"/>
-    <w:lsdException w:name="Table Grid 2" w:semiHidden="1" w:unhideWhenUsed="1"/>
-    <w:lsdException w:name="Table Grid 3" w:semiHidden="1" w:unhideWhenUsed="1"/>
-    <w:lsdException w:name="Table Grid 4" w:semiHidden="1" w:unhideWhenUsed="1"/>
-    <w:lsdException w:name="Table Grid 5" w:semiHidden="1" w:unhideWhenUsed="1"/>
-    <w:lsdException w:name="Table Grid 6" w:semiHidden="1" w:unhideWhenUsed="1"/>
-    <w:lsdException w:name="Table Grid 7" w:semiHidden="1" w:unhideWhenUsed="1"/>
-    <w:lsdException w:name="Table Grid 8" w:semiHidden="1" w:unhideWhenUsed="1"/>
-    <w:lsdException w:name="Table List 1" w:semiHidden="1" w:unhideWhenUsed="1"/>
-    <w:lsdException w:name="Table List 2" w:semiHidden="1" w:unhideWhenUsed="1"/>
-    <w:lsdException w:name="Table List 3" w:semiHidden="1" w:unhideWhenUsed="1"/>
-    <w:lsdException w:name="Table List 4" w:semiHidden="1" w:unhideWhenUsed="1"/>
-    <w:lsdException w:name="Table List 5" w:semiHidden="1" w:unhideWhenUsed="1"/>
-    <w:lsdException w:name="Table List 6" w:semiHidden="1" w:unhideWhenUsed="1"/>
-    <w:lsdException w:name="Table List 7" w:semiHidden="1" w:unhideWhenUsed="1"/>
-    <w:lsdException w:name="Table List 8" w:semiHidden="1" w:unhideWhenUsed="1"/>
-    <w:lsdException w:name="Table 3D effects 1" w:semiHidden="1" w:unhideWhenUsed="1"/>
-    <w:lsdException w:name="Table 3D effects 2" w:semiHidden="1" w:unhideWhenUsed="1"/>
-    <w:lsdException w:name="Table 3D effects 3" w:semiHidden="1" w:unhideWhenUsed="1"/>
-    <w:lsdException w:name="Table Contemporary" w:semiHidden="1" w:unhideWhenUsed="1"/>
-    <w:lsdException w:name="Table Elegant" w:semiHidden="1" w:unhideWhenUsed="1"/>
-    <w:lsdException w:name="Table Professional" w:semiHidden="1" w:unhideWhenUsed="1"/>
-    <w:lsdException w:name="Table Subtle 1" w:semiHidden="1" w:unhideWhenUsed="1"/>
-    <w:lsdException w:name="Table Subtle 2" w:semiHidden="1" w:unhideWhenUsed="1"/>
-    <w:lsdException w:name="Table Web 1" w:semiHidden="1" w:unhideWhenUsed="1"/>
-    <w:lsdException w:name="Table Web 2" w:semiHidden="1" w:unhideWhenUsed="1"/>
-    <w:lsdException w:name="Table Web 3" w:semiHidden="1" w:unhideWhenUsed="1"/>
-    <w:lsdException w:name="Balloon Text" w:semiHidden="1" w:unhideWhenUsed="1"/>
-    <w:lsdException w:name="Table Grid" w:uiPriority="39"/>
-    <w:lsdException w:name="Table Theme" w:semiHidden="1" w:unhideWhenUsed="1"/>
-    <w:lsdException w:name="Placeholder Text" w:semiHidden="1"/>
-    <w:lsdException w:name="No Spacing" w:uiPriority="1" w:qFormat="1"/>
-    <w:lsdException w:name="Light Shading" w:uiPriority="60"/>
-    <w:lsdException w:name="Light List" w:uiPriority="61"/>
-    <w:lsdException w:name="Light Grid" w:uiPriority="62"/>
-    <w:lsdException w:name="Medium Shading 1" w:uiPriority="63"/>
-    <w:lsdException w:name="Medium Shading 2" w:uiPriority="64"/>
-    <w:lsdException w:name="Medium List 1" w:uiPriority="65"/>
-    <w:lsdException w:name="Medium List 2" w:uiPriority="66"/>
-    <w:lsdException w:name="Medium Grid 1" w:uiPriority="67"/>
-    <w:lsdException w:name="Medium Grid 2" w:uiPriority="68"/>
-    <w:lsdException w:name="Medium Grid 3" w:uiPriority="69"/>
-    <w:lsdException w:name="Dark List" w:uiPriority="70"/>
-    <w:lsdException w:name="Colorful Shading" w:uiPriority="71"/>
-    <w:lsdException w:name="Colorful List" w:uiPriority="72"/>
-    <w:lsdException w:name="Colorful Grid" w:uiPriority="73"/>
-    <w:lsdException w:name="Light Shading Accent 1" w:uiPriority="60"/>
-    <w:lsdException w:name="Light List Accent 1" w:uiPriority="61"/>
-    <w:lsdException w:name="Light Grid Accent 1" w:uiPriority="62"/>
-    <w:lsdException w:name="Medium Shading 1 Accent 1" w:uiPriority="63"/>
-    <w:lsdException w:name="Medium Shading 2 Accent 1" w:uiPriority="64"/>
-    <w:lsdException w:name="Medium List 1 Accent 1" w:uiPriority="65"/>
-    <w:lsdException w:name="Revision" w:semiHidden="1"/>
-    <w:lsdException w:name="List Paragraph" w:uiPriority="34" w:qFormat="1"/>
-    <w:lsdException w:name="Quote" w:uiPriority="29" w:qFormat="1"/>
-    <w:lsdException w:name="Intense Quote" w:uiPriority="30" w:qFormat="1"/>
-    <w:lsdException w:name="Medium List 2 Accent 1" w:uiPriority="66"/>
-    <w:lsdException w:name="Medium Grid 1 Accent 1" w:uiPriority="67"/>
-    <w:lsdException w:name="Medium Grid 2 Accent 1" w:uiPriority="68"/>
-    <w:lsdException w:name="Medium Grid 3 Accent 1" w:uiPriority="69"/>
-    <w:lsdException w:name="Dark List Accent 1" w:uiPriority="70"/>
-    <w:lsdException w:name="Colorful Shading Accent 1" w:uiPriority="71"/>
-    <w:lsdException w:name="Colorful List Accent 1" w:uiPriority="72"/>
-    <w:lsdException w:name="Colorful Grid Accent 1" w:uiPriority="73"/>
-    <w:lsdException w:name="Light Shading Accent 2" w:uiPriority="60"/>
-    <w:lsdException w:name="Light List Accent 2" w:uiPriority="61"/>
-    <w:lsdException w:name="Light Grid Accent 2" w:uiPriority="62"/>
-    <w:lsdException w:name="Medium Shading 1 Accent 2" w:uiPriority="63"/>
-    <w:lsdException w:name="Medium Shading 2 Accent 2" w:uiPriority="64"/>
-    <w:lsdException w:name="Medium List 1 Accent 2" w:uiPriority="65"/>
-    <w:lsdException w:name="Medium List 2 Accent 2" w:uiPriority="66"/>
-    <w:lsdException w:name="Medium Grid 1 Accent 2" w:uiPriority="67"/>
-    <w:lsdException w:name="Medium Grid 2 Accent 2" w:uiPriority="68"/>
-    <w:lsdException w:name="Medium Grid 3 Accent 2" w:uiPriority="69"/>
-    <w:lsdException w:name="Dark List Accent 2" w:uiPriority="70"/>
-    <w:lsdException w:name="Colorful Shading Accent 2" w:uiPriority="71"/>
-    <w:lsdException w:name="Colorful List Accent 2" w:uiPriority="72"/>
-    <w:lsdException w:name="Colorful Grid Accent 2" w:uiPriority="73"/>
-    <w:lsdException w:name="Light Shading Accent 3" w:uiPriority="60"/>
-    <w:lsdException w:name="Light List Accent 3" w:uiPriority="61"/>
-    <w:lsdException w:name="Light Grid Accent 3" w:uiPriority="62"/>
-    <w:lsdException w:name="Medium Shading 1 Accent 3" w:uiPriority="63"/>
-    <w:lsdException w:name="Medium Shading 2 Accent 3" w:uiPriority="64"/>
-    <w:lsdException w:name="Medium List 1 Accent 3" w:uiPriority="65"/>
-    <w:lsdException w:name="Medium List 2 Accent 3" w:uiPriority="66"/>
-    <w:lsdException w:name="Medium Grid 1 Accent 3" w:uiPriority="67"/>
-    <w:lsdException w:name="Medium Grid 2 Accent 3" w:uiPriority="68"/>
-    <w:lsdException w:name="Medium Grid 3 Accent 3" w:uiPriority="69"/>
-    <w:lsdException w:name="Dark List Accent 3" w:uiPriority="70"/>
-    <w:lsdException w:name="Colorful Shading Accent 3" w:uiPriority="71"/>
-    <w:lsdException w:name="Colorful List Accent 3" w:uiPriority="72"/>
-    <w:lsdException w:name="Colorful Grid Accent 3" w:uiPriority="73"/>
-    <w:lsdException w:name="Light Shading Accent 4" w:uiPriority="60"/>
-    <w:lsdException w:name="Light List Accent 4" w:uiPriority="61"/>
-    <w:lsdException w:name="Light Grid Accent 4" w:uiPriority="62"/>
-    <w:lsdException w:name="Medium Shading 1 Accent 4" w:uiPriority="63"/>
-    <w:lsdException w:name="Medium Shading 2 Accent 4" w:uiPriority="64"/>
-    <w:lsdException w:name="Medium List 1 Accent 4" w:uiPriority="65"/>
-    <w:lsdException w:name="Medium List 2 Accent 4" w:uiPriority="66"/>
-    <w:lsdException w:name="Medium Grid 1 Accent 4" w:uiPriority="67"/>
-    <w:lsdException w:name="Medium Grid 2 Accent 4" w:uiPriority="68"/>
-    <w:lsdException w:name="Medium Grid 3 Accent 4" w:uiPriority="69"/>
-    <w:lsdException w:name="Dark List Accent 4" w:uiPriority="70"/>
-    <w:lsdException w:name="Colorful Shading Accent 4" w:uiPriority="71"/>
-    <w:lsdException w:name="Colorful List Accent 4" w:uiPriority="72"/>
-    <w:lsdException w:name="Colorful Grid Accent 4" w:uiPriority="73"/>
-    <w:lsdException w:name="Light Shading Accent 5" w:uiPriority="60"/>
-    <w:lsdException w:name="Light List Accent 5" w:uiPriority="61"/>
-    <w:lsdException w:name="Light Grid Accent 5" w:uiPriority="62"/>
-    <w:lsdException w:name="Medium Shading 1 Accent 5" w:uiPriority="63"/>
-    <w:lsdException w:name="Medium Shading 2 Accent 5" w:uiPriority="64"/>
-    <w:lsdException w:name="Medium List 1 Accent 5" w:uiPriority="65"/>
-    <w:lsdException w:name="Medium List 2 Accent 5" w:uiPriority="66"/>
-    <w:lsdException w:name="Medium Grid 1 Accent 5" w:uiPriority="67"/>
-    <w:lsdException w:name="Medium Grid 2 Accent 5" w:uiPriority="68"/>
-    <w:lsdException w:name="Medium Grid 3 Accent 5" w:uiPriority="69"/>
-    <w:lsdException w:name="Dark List Accent 5" w:uiPriority="70"/>
-    <w:lsdException w:name="Colorful Shading Accent 5" w:uiPriority="71"/>
-    <w:lsdException w:name="Colorful List Accent 5" w:uiPriority="72"/>
-    <w:lsdException w:name="Colorful Grid Accent 5" w:uiPriority="73"/>
-    <w:lsdException w:name="Light Shading Accent 6" w:uiPriority="60"/>
-    <w:lsdException w:name="Light List Accent 6" w:uiPriority="61"/>
-    <w:lsdException w:name="Light Grid Accent 6" w:uiPriority="62"/>
-    <w:lsdException w:name="Medium Shading 1 Accent 6" w:uiPriority="63"/>
-    <w:lsdException w:name="Medium Shading 2 Accent 6" w:uiPriority="64"/>
-    <w:lsdException w:name="Medium List 1 Accent 6" w:uiPriority="65"/>
-    <w:lsdException w:name="Medium List 2 Accent 6" w:uiPriority="66"/>
-    <w:lsdException w:name="Medium Grid 1 Accent 6" w:uiPriority="67"/>
-    <w:lsdException w:name="Medium Grid 2 Accent 6" w:uiPriority="68"/>
-    <w:lsdException w:name="Medium Grid 3 Accent 6" w:uiPriority="69"/>
-    <w:lsdException w:name="Dark List Accent 6" w:uiPriority="70"/>
-    <w:lsdException w:name="Colorful Shading Accent 6" w:uiPriority="71"/>
-    <w:lsdException w:name="Colorful List Accent 6" w:uiPriority="72"/>
-    <w:lsdException w:name="Colorful Grid Accent 6" w:uiPriority="73"/>
-    <w:lsdException w:name="Subtle Emphasis" w:uiPriority="19" w:qFormat="1"/>
-    <w:lsdException w:name="Intense Emphasis" w:uiPriority="21" w:qFormat="1"/>
-    <w:lsdException w:name="Subtle Reference" w:uiPriority="31" w:qFormat="1"/>
-    <w:lsdException w:name="Intense Reference" w:uiPriority="32" w:qFormat="1"/>
-    <w:lsdException w:name="Book Title" w:uiPriority="33" w:qFormat="1"/>
-    <w:lsdException w:name="Bibliography" w:semiHidden="1" w:uiPriority="37" w:unhideWhenUsed="1"/>
-    <w:lsdException w:name="TOC Heading" w:semiHidden="1" w:uiPriority="39" w:unhideWhenUsed="1" w:qFormat="1"/>
-    <w:lsdException w:name="Plain Table 1" w:uiPriority="41"/>
-    <w:lsdException w:name="Plain Table 2" w:uiPriority="42"/>
-    <w:lsdException w:name="Plain Table 3" w:uiPriority="43"/>
-    <w:lsdException w:name="Plain Table 4" w:uiPriority="44"/>
-    <w:lsdException w:name="Plain Table 5" w:uiPriority="45"/>
-    <w:lsdException w:name="Grid Table Light" w:uiPriority="40"/>
-    <w:lsdException w:name="Grid Table 1 Light" w:uiPriority="46"/>
-    <w:lsdException w:name="Grid Table 2" w:uiPriority="47"/>
-    <w:lsdException w:name="Grid Table 3" w:uiPriority="48"/>
-    <w:lsdException w:name="Grid Table 4" w:uiPriority="49"/>
-    <w:lsdException w:name="Grid Table 5 Dark" w:uiPriority="50"/>
-    <w:lsdException w:name="Grid Table 6 Colorful" w:uiPriority="51"/>
-    <w:lsdException w:name="Grid Table 7 Colorful" w:uiPriority="52"/>
-    <w:lsdException w:name="Grid Table 1 Light Accent 1" w:uiPriority="46"/>
-    <w:lsdException w:name="Grid Table 2 Accent 1" w:uiPriority="47"/>
-    <w:lsdException w:name="Grid Table 3 Accent 1" w:uiPriority="48"/>
-    <w:lsdException w:name="Grid Table 4 Accent 1" w:uiPriority="49"/>
-    <w:lsdException w:name="Grid Table 5 Dark Accent 1" w:uiPriority="50"/>
-    <w:lsdException w:name="Grid Table 6 Colorful Accent 1" w:uiPriority="51"/>
-    <w:lsdException w:name="Grid Table 7 Colorful Accent 1" w:uiPriority="52"/>
-    <w:lsdException w:name="Grid Table 1 Light Accent 2" w:uiPriority="46"/>
-    <w:lsdException w:name="Grid Table 2 Accent 2" w:uiPriority="47"/>
-    <w:lsdException w:name="Grid Table 3 Accent 2" w:uiPriority="48"/>
-    <w:lsdException w:name="Grid Table 4 Accent 2" w:uiPriority="49"/>
-    <w:lsdException w:name="Grid Table 5 Dark Accent 2" w:uiPriority="50"/>
-    <w:lsdException w:name="Grid Table 6 Colorful Accent 2" w:uiPriority="51"/>
-    <w:lsdException w:name="Grid Table 7 Colorful Accent 2" w:uiPriority="52"/>
-    <w:lsdException w:name="Grid Table 1 Light Accent 3" w:uiPriority="46"/>
-    <w:lsdException w:name="Grid Table 2 Accent 3" w:uiPriority="47"/>
-    <w:lsdException w:name="Grid Table 3 Accent 3" w:uiPriority="48"/>
-    <w:lsdException w:name="Grid Table 4 Accent 3" w:uiPriority="49"/>
-    <w:lsdException w:name="Grid Table 5 Dark Accent 3" w:uiPriority="50"/>
-    <w:lsdException w:name="Grid Table 6 Colorful Accent 3" w:uiPriority="51"/>
-    <w:lsdException w:name="Grid Table 7 Colorful Accent 3" w:uiPriority="52"/>
-    <w:lsdException w:name="Grid Table 1 Light Accent 4" w:uiPriority="46"/>
-    <w:lsdException w:name="Grid Table 2 Accent 4" w:uiPriority="47"/>
-    <w:lsdException w:name="Grid Table 3 Accent 4" w:uiPriority="48"/>
-    <w:lsdException w:name="Grid Table 4 Accent 4" w:uiPriority="49"/>
-    <w:lsdException w:name="Grid Table 5 Dark Accent 4" w:uiPriority="50"/>
-    <w:lsdException w:name="Grid Table 6 Colorful Accent 4" w:uiPriority="51"/>
-    <w:lsdException w:name="Grid Table 7 Colorful Accent 4" w:uiPriority="52"/>
-    <w:lsdException w:name="Grid Table 1 Light Accent 5" w:uiPriority="46"/>
-    <w:lsdException w:name="Grid Table 2 Accent 5" w:uiPriority="47"/>
-    <w:lsdException w:name="Grid Table 3 Accent 5" w:uiPriority="48"/>
-    <w:lsdException w:name="Grid Table 4 Accent 5" w:uiPriority="49"/>
-    <w:lsdException w:name="Grid Table 5 Dark Accent 5" w:uiPriority="50"/>
-    <w:lsdException w:name="Grid Table 6 Colorful Accent 5" w:uiPriority="51"/>
-    <w:lsdException w:name="Grid Table 7 Colorful Accent 5" w:uiPriority="52"/>
-    <w:lsdException w:name="Grid Table 1 Light Accent 6" w:uiPriority="46"/>
-    <w:lsdException w:name="Grid Table 2 Accent 6" w:uiPriority="47"/>
-    <w:lsdException w:name="Grid Table 3 Accent 6" w:uiPriority="48"/>
-    <w:lsdException w:name="Grid Table 4 Accent 6" w:uiPriority="49"/>
-    <w:lsdException w:name="Grid Table 5 Dark Accent 6" w:uiPriority="50"/>
-    <w:lsdException w:name="Grid Table 6 Colorful Accent 6" w:uiPriority="51"/>
-    <w:lsdException w:name="Grid Table 7 Colorful Accent 6" w:uiPriority="52"/>
-    <w:lsdException w:name="List Table 1 Light" w:uiPriority="46"/>
-    <w:lsdException w:name="List Table 2" w:uiPriority="47"/>
-    <w:lsdException w:name="List Table 3" w:uiPriority="48"/>
-    <w:lsdException w:name="List Table 4" w:uiPriority="49"/>
-    <w:lsdException w:name="List Table 5 Dark" w:uiPriority="50"/>
-    <w:lsdException w:name="List Table 6 Colorful" w:uiPriority="51"/>
-    <w:lsdException w:name="List Table 7 Colorful" w:uiPriority="52"/>
-    <w:lsdException w:name="List Table 1 Light Accent 1" w:uiPriority="46"/>
-    <w:lsdException w:name="List Table 2 Accent 1" w:uiPriority="47"/>
-    <w:lsdException w:name="List Table 3 Accent 1" w:uiPriority="48"/>
-    <w:lsdException w:name="List Table 4 Accent 1" w:uiPriority="49"/>
-    <w:lsdException w:name="List Table 5 Dark Accent 1" w:uiPriority="50"/>
-    <w:lsdException w:name="List Table 6 Colorful Accent 1" w:uiPriority="51"/>
-    <w:lsdException w:name="List Table 7 Colorful Accent 1" w:uiPriority="52"/>
-    <w:lsdException w:name="List Table 1 Light Accent 2" w:uiPriority="46"/>
-    <w:lsdException w:name="List Table 2 Accent 2" w:uiPriority="47"/>
-    <w:lsdException w:name="List Table 3 Accent 2" w:uiPriority="48"/>
-    <w:lsdException w:name="List Table 4 Accent 2" w:uiPriority="49"/>
-    <w:lsdException w:name="List Table 5 Dark Accent 2" w:uiPriority="50"/>
-    <w:lsdException w:name="List Table 6 Colorful Accent 2" w:uiPriority="51"/>
-    <w:lsdException w:name="List Table 7 Colorful Accent 2" w:uiPriority="52"/>
-    <w:lsdException w:name="List Table 1 Light Accent 3" w:uiPriority="46"/>
-    <w:lsdException w:name="List Table 2 Accent 3" w:uiPriority="47"/>
-    <w:lsdException w:name="List Table 3 Accent 3" w:uiPriority="48"/>
-    <w:lsdException w:name="List Table 4 Accent 3" w:uiPriority="49"/>
-    <w:lsdException w:name="List Table 5 Dark Accent 3" w:uiPriority="50"/>
-    <w:lsdException w:name="List Table 6 Colorful Accent 3" w:uiPriority="51"/>
-    <w:lsdException w:name="List Table 7 Colorful Accent 3" w:uiPriority="52"/>
-    <w:lsdException w:name="List Table 1 Light Accent 4" w:uiPriority="46"/>
-    <w:lsdException w:name="List Table 2 Accent 4" w:uiPriority="47"/>
-    <w:lsdException w:name="List Table 3 Accent 4" w:uiPriority="48"/>
-    <w:lsdException w:name="List Table 4 Accent 4" w:uiPriority="49"/>
-    <w:lsdException w:name="List Table 5 Dark Accent 4" w:uiPriority="50"/>
-    <w:lsdException w:name="List Table 6 Colorful Accent 4" w:uiPriority="51"/>
-    <w:lsdException w:name="List Table 7 Colorful Accent 4" w:uiPriority="52"/>
-    <w:lsdException w:name="List Table 1 Light Accent 5" w:uiPriority="46"/>
-    <w:lsdException w:name="List Table 2 Accent 5" w:uiPriority="47"/>
-    <w:lsdException w:name="List Table 3 Accent 5" w:uiPriority="48"/>
-    <w:lsdException w:name="List Table 4 Accent 5" w:uiPriority="49"/>
-    <w:lsdException w:name="List Table 5 Dark Accent 5" w:uiPriority="50"/>
-    <w:lsdException w:name="List Table 6 Colorful Accent 5" w:uiPriority="51"/>
-    <w:lsdException w:name="List Table 7 Colorful Accent 5" w:uiPriority="52"/>
-    <w:lsdException w:name="List Table 1 Light Accent 6" w:uiPriority="46"/>
-    <w:lsdException w:name="List Table 2 Accent 6" w:uiPriority="47"/>
-    <w:lsdException w:name="List Table 3 Accent 6" w:uiPriority="48"/>
-    <w:lsdException w:name="List Table 4 Accent 6" w:uiPriority="49"/>
-    <w:lsdException w:name="List Table 5 Dark Accent 6" w:uiPriority="50"/>
-    <w:lsdException w:name="List Table 6 Colorful Accent 6" w:uiPriority="51"/>
-    <w:lsdException w:name="List Table 7 Colorful Accent 6" w:uiPriority="52"/>
+  <w:latentStyles w:defLockedState="0" w:defUIPriority="99" w:defSemiHidden="1" w:defUnhideWhenUsed="1" w:defQFormat="0" w:count="267">
+    <w:lsdException w:name="Normal" w:semiHidden="0" w:uiPriority="0" w:unhideWhenUsed="0" w:qFormat="1"/>
+    <w:lsdException w:name="heading 1" w:semiHidden="0" w:uiPriority="9" w:unhideWhenUsed="0" w:qFormat="1"/>
+    <w:lsdException w:name="heading 2" w:uiPriority="9" w:qFormat="1"/>
+    <w:lsdException w:name="heading 3" w:uiPriority="9" w:qFormat="1"/>
+    <w:lsdException w:name="heading 4" w:uiPriority="9" w:qFormat="1"/>
+    <w:lsdException w:name="heading 5" w:uiPriority="9" w:qFormat="1"/>
+    <w:lsdException w:name="heading 6" w:uiPriority="9" w:qFormat="1"/>
+    <w:lsdException w:name="heading 7" w:uiPriority="9" w:qFormat="1"/>
+    <w:lsdException w:name="heading 8" w:uiPriority="9" w:qFormat="1"/>
+    <w:lsdException w:name="heading 9" w:uiPriority="9" w:qFormat="1"/>
+    <w:lsdException w:name="toc 1" w:uiPriority="39"/>
+    <w:lsdException w:name="toc 2" w:uiPriority="39"/>
+    <w:lsdException w:name="toc 3" w:uiPriority="39"/>
+    <w:lsdException w:name="toc 4" w:uiPriority="39"/>
+    <w:lsdException w:name="toc 5" w:uiPriority="39"/>
+    <w:lsdException w:name="toc 6" w:uiPriority="39"/>
+    <w:lsdException w:name="toc 7" w:uiPriority="39"/>
+    <w:lsdException w:name="toc 8" w:uiPriority="39"/>
+    <w:lsdException w:name="toc 9" w:uiPriority="39"/>
+    <w:lsdException w:name="caption" w:uiPriority="35" w:qFormat="1"/>
+    <w:lsdException w:name="Title" w:semiHidden="0" w:uiPriority="10" w:unhideWhenUsed="0" w:qFormat="1"/>
+    <w:lsdException w:name="Default Paragraph Font" w:uiPriority="1"/>
+    <w:lsdException w:name="Subtitle" w:semiHidden="0" w:uiPriority="11" w:unhideWhenUsed="0" w:qFormat="1"/>
+    <w:lsdException w:name="Strong" w:semiHidden="0" w:uiPriority="22" w:unhideWhenUsed="0" w:qFormat="1"/>
+    <w:lsdException w:name="Emphasis" w:semiHidden="0" w:uiPriority="20" w:unhideWhenUsed="0" w:qFormat="1"/>
+    <w:lsdException w:name="Table Grid" w:semiHidden="0" w:uiPriority="39" w:unhideWhenUsed="0"/>
+    <w:lsdException w:name="Placeholder Text" w:unhideWhenUsed="0"/>
+    <w:lsdException w:name="No Spacing" w:semiHidden="0" w:uiPriority="1" w:unhideWhenUsed="0" w:qFormat="1"/>
+    <w:lsdException w:name="Light Shading" w:semiHidden="0" w:uiPriority="60" w:unhideWhenUsed="0"/>
+    <w:lsdException w:name="Light List" w:semiHidden="0" w:uiPriority="61" w:unhideWhenUsed="0"/>
+    <w:lsdException w:name="Light Grid" w:semiHidden="0" w:uiPriority="62" w:unhideWhenUsed="0"/>
+    <w:lsdException w:name="Medium Shading 1" w:semiHidden="0" w:uiPriority="63" w:unhideWhenUsed="0"/>
+    <w:lsdException w:name="Medium Shading 2" w:semiHidden="0" w:uiPriority="64" w:unhideWhenUsed="0"/>
+    <w:lsdException w:name="Medium List 1" w:semiHidden="0" w:uiPriority="65" w:unhideWhenUsed="0"/>
+    <w:lsdException w:name="Medium List 2" w:semiHidden="0" w:uiPriority="66" w:unhideWhenUsed="0"/>
+    <w:lsdException w:name="Medium Grid 1" w:semiHidden="0" w:uiPriority="67" w:unhideWhenUsed="0"/>
+    <w:lsdException w:name="Medium Grid 2" w:semiHidden="0" w:uiPriority="68" w:unhideWhenUsed="0"/>
+    <w:lsdException w:name="Medium Grid 3" w:semiHidden="0" w:uiPriority="69" w:unhideWhenUsed="0"/>
+    <w:lsdException w:name="Dark List" w:semiHidden="0" w:uiPriority="70" w:unhideWhenUsed="0"/>
+    <w:lsdException w:name="Colorful Shading" w:semiHidden="0" w:uiPriority="71" w:unhideWhenUsed="0"/>
+    <w:lsdException w:name="Colorful List" w:semiHidden="0" w:uiPriority="72" w:unhideWhenUsed="0"/>
+    <w:lsdException w:name="Colorful Grid" w:semiHidden="0" w:uiPriority="73" w:unhideWhenUsed="0"/>
+    <w:lsdException w:name="Light Shading Accent 1" w:semiHidden="0" w:uiPriority="60" w:unhideWhenUsed="0"/>
+    <w:lsdException w:name="Light List Accent 1" w:semiHidden="0" w:uiPriority="61" w:unhideWhenUsed="0"/>
+    <w:lsdException w:name="Light Grid Accent 1" w:semiHidden="0" w:uiPriority="62" w:unhideWhenUsed="0"/>
+    <w:lsdException w:name="Medium Shading 1 Accent 1" w:semiHidden="0" w:uiPriority="63" w:unhideWhenUsed="0"/>
+    <w:lsdException w:name="Medium Shading 2 Accent 1" w:semiHidden="0" w:uiPriority="64" w:unhideWhenUsed="0"/>
+    <w:lsdException w:name="Medium List 1 Accent 1" w:semiHidden="0" w:uiPriority="65" w:unhideWhenUsed="0"/>
+    <w:lsdException w:name="Revision" w:unhideWhenUsed="0"/>
+    <w:lsdException w:name="List Paragraph" w:semiHidden="0" w:uiPriority="34" w:unhideWhenUsed="0" w:qFormat="1"/>
+    <w:lsdException w:name="Quote" w:semiHidden="0" w:uiPriority="29" w:unhideWhenUsed="0" w:qFormat="1"/>
+    <w:lsdException w:name="Intense Quote" w:semiHidden="0" w:uiPriority="30" w:unhideWhenUsed="0" w:qFormat="1"/>
+    <w:lsdException w:name="Medium List 2 Accent 1" w:semiHidden="0" w:uiPriority="66" w:unhideWhenUsed="0"/>
+    <w:lsdException w:name="Medium Grid 1 Accent 1" w:semiHidden="0" w:uiPriority="67" w:unhideWhenUsed="0"/>
+    <w:lsdException w:name="Medium Grid 2 Accent 1" w:semiHidden="0" w:uiPriority="68" w:unhideWhenUsed="0"/>
+    <w:lsdException w:name="Medium Grid 3 Accent 1" w:semiHidden="0" w:uiPriority="69" w:unhideWhenUsed="0"/>
+    <w:lsdException w:name="Dark List Accent 1" w:semiHidden="0" w:uiPriority="70" w:unhideWhenUsed="0"/>
+    <w:lsdException w:name="Colorful Shading Accent 1" w:semiHidden="0" w:uiPriority="71" w:unhideWhenUsed="0"/>
+    <w:lsdException w:name="Colorful List Accent 1" w:semiHidden="0" w:uiPriority="72" w:unhideWhenUsed="0"/>
+    <w:lsdException w:name="Colorful Grid Accent 1" w:semiHidden="0" w:uiPriority="73" w:unhideWhenUsed="0"/>
+    <w:lsdException w:name="Light Shading Accent 2" w:semiHidden="0" w:uiPriority="60" w:unhideWhenUsed="0"/>
+    <w:lsdException w:name="Light List Accent 2" w:semiHidden="0" w:uiPriority="61" w:unhideWhenUsed="0"/>
+    <w:lsdException w:name="Light Grid Accent 2" w:semiHidden="0" w:uiPriority="62" w:unhideWhenUsed="0"/>
+    <w:lsdException w:name="Medium Shading 1 Accent 2" w:semiHidden="0" w:uiPriority="63" w:unhideWhenUsed="0"/>
+    <w:lsdException w:name="Medium Shading 2 Accent 2" w:semiHidden="0" w:uiPriority="64" w:unhideWhenUsed="0"/>
+    <w:lsdException w:name="Medium List 1 Accent 2" w:semiHidden="0" w:uiPriority="65" w:unhideWhenUsed="0"/>
+    <w:lsdException w:name="Medium List 2 Accent 2" w:semiHidden="0" w:uiPriority="66" w:unhideWhenUsed="0"/>
+    <w:lsdException w:name="Medium Grid 1 Accent 2" w:semiHidden="0" w:uiPriority="67" w:unhideWhenUsed="0"/>
+    <w:lsdException w:name="Medium Grid 2 Accent 2" w:semiHidden="0" w:uiPriority="68" w:unhideWhenUsed="0"/>
+    <w:lsdException w:name="Medium Grid 3 Accent 2" w:semiHidden="0" w:uiPriority="69" w:unhideWhenUsed="0"/>
+    <w:lsdException w:name="Dark List Accent 2" w:semiHidden="0" w:uiPriority="70" w:unhideWhenUsed="0"/>
+    <w:lsdException w:name="Colorful Shading Accent 2" w:semiHidden="0" w:uiPriority="71" w:unhideWhenUsed="0"/>
+    <w:lsdException w:name="Colorful List Accent 2" w:semiHidden="0" w:uiPriority="72" w:unhideWhenUsed="0"/>
+    <w:lsdException w:name="Colorful Grid Accent 2" w:semiHidden="0" w:uiPriority="73" w:unhideWhenUsed="0"/>
+    <w:lsdException w:name="Light Shading Accent 3" w:semiHidden="0" w:uiPriority="60" w:unhideWhenUsed="0"/>
+    <w:lsdException w:name="Light List Accent 3" w:semiHidden="0" w:uiPriority="61" w:unhideWhenUsed="0"/>
+    <w:lsdException w:name="Light Grid Accent 3" w:semiHidden="0" w:uiPriority="62" w:unhideWhenUsed="0"/>
+    <w:lsdException w:name="Medium Shading 1 Accent 3" w:semiHidden="0" w:uiPriority="63" w:unhideWhenUsed="0"/>
+    <w:lsdException w:name="Medium Shading 2 Accent 3" w:semiHidden="0" w:uiPriority="64" w:unhideWhenUsed="0"/>
+    <w:lsdException w:name="Medium List 1 Accent 3" w:semiHidden="0" w:uiPriority="65" w:unhideWhenUsed="0"/>
+    <w:lsdException w:name="Medium List 2 Accent 3" w:semiHidden="0" w:uiPriority="66" w:unhideWhenUsed="0"/>
+    <w:lsdException w:name="Medium Grid 1 Accent 3" w:semiHidden="0" w:uiPriority="67" w:unhideWhenUsed="0"/>
+    <w:lsdException w:name="Medium Grid 2 Accent 3" w:semiHidden="0" w:uiPriority="68" w:unhideWhenUsed="0"/>
+    <w:lsdException w:name="Medium Grid 3 Accent 3" w:semiHidden="0" w:uiPriority="69" w:unhideWhenUsed="0"/>
+    <w:lsdException w:name="Dark List Accent 3" w:semiHidden="0" w:uiPriority="70" w:unhideWhenUsed="0"/>
+    <w:lsdException w:name="Colorful Shading Accent 3" w:semiHidden="0" w:uiPriority="71" w:unhideWhenUsed="0"/>
+    <w:lsdException w:name="Colorful List Accent 3" w:semiHidden="0" w:uiPriority="72" w:unhideWhenUsed="0"/>
+    <w:lsdException w:name="Colorful Grid Accent 3" w:semiHidden="0" w:uiPriority="73" w:unhideWhenUsed="0"/>
+    <w:lsdException w:name="Light Shading Accent 4" w:semiHidden="0" w:uiPriority="60" w:unhideWhenUsed="0"/>
+    <w:lsdException w:name="Light List Accent 4" w:semiHidden="0" w:uiPriority="61" w:unhideWhenUsed="0"/>
+    <w:lsdException w:name="Light Grid Accent 4" w:semiHidden="0" w:uiPriority="62" w:unhideWhenUsed="0"/>
+    <w:lsdException w:name="Medium Shading 1 Accent 4" w:semiHidden="0" w:uiPriority="63" w:unhideWhenUsed="0"/>
+    <w:lsdException w:name="Medium Shading 2 Accent 4" w:semiHidden="0" w:uiPriority="64" w:unhideWhenUsed="0"/>
+    <w:lsdException w:name="Medium List 1 Accent 4" w:semiHidden="0" w:uiPriority="65" w:unhideWhenUsed="0"/>
+    <w:lsdException w:name="Medium List 2 Accent 4" w:semiHidden="0" w:uiPriority="66" w:unhideWhenUsed="0"/>
+    <w:lsdException w:name="Medium Grid 1 Accent 4" w:semiHidden="0" w:uiPriority="67" w:unhideWhenUsed="0"/>
+    <w:lsdException w:name="Medium Grid 2 Accent 4" w:semiHidden="0" w:uiPriority="68" w:unhideWhenUsed="0"/>
+    <w:lsdException w:name="Medium Grid 3 Accent 4" w:semiHidden="0" w:uiPriority="69" w:unhideWhenUsed="0"/>
+    <w:lsdException w:name="Dark List Accent 4" w:semiHidden="0" w:uiPriority="70" w:unhideWhenUsed="0"/>
+    <w:lsdException w:name="Colorful Shading Accent 4" w:semiHidden="0" w:uiPriority="71" w:unhideWhenUsed="0"/>
+    <w:lsdException w:name="Colorful List Accent 4" w:semiHidden="0" w:uiPriority="72" w:unhideWhenUsed="0"/>
+    <w:lsdException w:name="Colorful Grid Accent 4" w:semiHidden="0" w:uiPriority="73" w:unhideWhenUsed="0"/>
+    <w:lsdException w:name="Light Shading Accent 5" w:semiHidden="0" w:uiPriority="60" w:unhideWhenUsed="0"/>
+    <w:lsdException w:name="Light List Accent 5" w:semiHidden="0" w:uiPriority="61" w:unhideWhenUsed="0"/>
+    <w:lsdException w:name="Light Grid Accent 5" w:semiHidden="0" w:uiPriority="62" w:unhideWhenUsed="0"/>
+    <w:lsdException w:name="Medium Shading 1 Accent 5" w:semiHidden="0" w:uiPriority="63" w:unhideWhenUsed="0"/>
+    <w:lsdException w:name="Medium Shading 2 Accent 5" w:semiHidden="0" w:uiPriority="64" w:unhideWhenUsed="0"/>
+    <w:lsdException w:name="Medium List 1 Accent 5" w:semiHidden="0" w:uiPriority="65" w:unhideWhenUsed="0"/>
+    <w:lsdException w:name="Medium List 2 Accent 5" w:semiHidden="0" w:uiPriority="66" w:unhideWhenUsed="0"/>
+    <w:lsdException w:name="Medium Grid 1 Accent 5" w:semiHidden="0" w:uiPriority="67" w:unhideWhenUsed="0"/>
+    <w:lsdException w:name="Medium Grid 2 Accent 5" w:semiHidden="0" w:uiPriority="68" w:unhideWhenUsed="0"/>
+    <w:lsdException w:name="Medium Grid 3 Accent 5" w:semiHidden="0" w:uiPriority="69" w:unhideWhenUsed="0"/>
+    <w:lsdException w:name="Dark List Accent 5" w:semiHidden="0" w:uiPriority="70" w:unhideWhenUsed="0"/>
+    <w:lsdException w:name="Colorful Shading Accent 5" w:semiHidden="0" w:uiPriority="71" w:unhideWhenUsed="0"/>
+    <w:lsdException w:name="Colorful List Accent 5" w:semiHidden="0" w:uiPriority="72" w:unhideWhenUsed="0"/>
+    <w:lsdException w:name="Colorful Grid Accent 5" w:semiHidden="0" w:uiPriority="73" w:unhideWhenUsed="0"/>
+    <w:lsdException w:name="Light Shading Accent 6" w:semiHidden="0" w:uiPriority="60" w:unhideWhenUsed="0"/>
+    <w:lsdException w:name="Light List Accent 6" w:semiHidden="0" w:uiPriority="61" w:unhideWhenUsed="0"/>
+    <w:lsdException w:name="Light Grid Accent 6" w:semiHidden="0" w:uiPriority="62" w:unhideWhenUsed="0"/>
+    <w:lsdException w:name="Medium Shading 1 Accent 6" w:semiHidden="0" w:uiPriority="63" w:unhideWhenUsed="0"/>
+    <w:lsdException w:name="Medium Shading 2 Accent 6" w:semiHidden="0" w:uiPriority="64" w:unhideWhenUsed="0"/>
+    <w:lsdException w:name="Medium List 1 Accent 6" w:semiHidden="0" w:uiPriority="65" w:unhideWhenUsed="0"/>
+    <w:lsdException w:name="Medium List 2 Accent 6" w:semiHidden="0" w:uiPriority="66" w:unhideWhenUsed="0"/>
+    <w:lsdException w:name="Medium Grid 1 Accent 6" w:semiHidden="0" w:uiPriority="67" w:unhideWhenUsed="0"/>
+    <w:lsdException w:name="Medium Grid 2 Accent 6" w:semiHidden="0" w:uiPriority="68" w:unhideWhenUsed="0"/>
+    <w:lsdException w:name="Medium Grid 3 Accent 6" w:semiHidden="0" w:uiPriority="69" w:unhideWhenUsed="0"/>
+    <w:lsdException w:name="Dark List Accent 6" w:semiHidden="0" w:uiPriority="70" w:unhideWhenUsed="0"/>
+    <w:lsdException w:name="Colorful Shading Accent 6" w:semiHidden="0" w:uiPriority="71" w:unhideWhenUsed="0"/>
+    <w:lsdException w:name="Colorful List Accent 6" w:semiHidden="0" w:uiPriority="72" w:unhideWhenUsed="0"/>
+    <w:lsdException w:name="Colorful Grid Accent 6" w:semiHidden="0" w:uiPriority="73" w:unhideWhenUsed="0"/>
+    <w:lsdException w:name="Subtle Emphasis" w:semiHidden="0" w:uiPriority="19" w:unhideWhenUsed="0" w:qFormat="1"/>
+    <w:lsdException w:name="Intense Emphasis" w:semiHidden="0" w:uiPriority="21" w:unhideWhenUsed="0" w:qFormat="1"/>
+    <w:lsdException w:name="Subtle Reference" w:semiHidden="0" w:uiPriority="31" w:unhideWhenUsed="0" w:qFormat="1"/>
+    <w:lsdException w:name="Intense Reference" w:semiHidden="0" w:uiPriority="32" w:unhideWhenUsed="0" w:qFormat="1"/>
+    <w:lsdException w:name="Book Title" w:semiHidden="0" w:uiPriority="33" w:unhideWhenUsed="0" w:qFormat="1"/>
+    <w:lsdException w:name="Bibliography" w:uiPriority="37"/>
+    <w:lsdException w:name="TOC Heading" w:uiPriority="39" w:qFormat="1"/>
   </w:latentStyles>
   <w:style w:type="paragraph" w:default="1" w:styleId="Normal">
     <w:name w:val="Normal"/>
@@ -3758,6 +4134,286 @@
     <w:rsid w:val="004E567A"/>
     <w:rPr>
       <w:color w:val="808080"/>
+    </w:rPr>
+  </w:style>
+  <w:style w:type="paragraph" w:styleId="BalloonText">
+    <w:name w:val="Balloon Text"/>
+    <w:basedOn w:val="Normal"/>
+    <w:link w:val="BalloonTextChar"/>
+    <w:uiPriority w:val="99"/>
+    <w:semiHidden/>
+    <w:unhideWhenUsed/>
+    <w:rsid w:val="00165AB9"/>
+    <w:pPr>
+      <w:spacing w:after="0" w:line="240" w:lineRule="auto"/>
+    </w:pPr>
+    <w:rPr>
+      <w:rFonts w:ascii="Tahoma" w:hAnsi="Tahoma" w:cs="Tahoma"/>
+      <w:sz w:val="16"/>
+      <w:szCs w:val="16"/>
+    </w:rPr>
+  </w:style>
+  <w:style w:type="character" w:customStyle="1" w:styleId="BalloonTextChar">
+    <w:name w:val="Balloon Text Char"/>
+    <w:basedOn w:val="DefaultParagraphFont"/>
+    <w:link w:val="BalloonText"/>
+    <w:uiPriority w:val="99"/>
+    <w:semiHidden/>
+    <w:rsid w:val="00165AB9"/>
+    <w:rPr>
+      <w:rFonts w:ascii="Tahoma" w:hAnsi="Tahoma" w:cs="Tahoma"/>
+      <w:sz w:val="16"/>
+      <w:szCs w:val="16"/>
+    </w:rPr>
+  </w:style>
+</w:styles>
+</file>
+
+<file path=word/stylesWithEffects.xml><?xml version="1.0" encoding="utf-8"?>
+<w:styles xmlns:wpc="http://schemas.microsoft.com/office/word/2010/wordprocessingCanvas" xmlns:mc="http://schemas.openxmlformats.org/markup-compatibility/2006" xmlns:o="urn:schemas-microsoft-com:office:office" xmlns:r="http://schemas.openxmlformats.org/officeDocument/2006/relationships" xmlns:m="http://schemas.openxmlformats.org/officeDocument/2006/math" xmlns:v="urn:schemas-microsoft-com:vml" xmlns:wp14="http://schemas.microsoft.com/office/word/2010/wordprocessingDrawing" xmlns:wp="http://schemas.openxmlformats.org/drawingml/2006/wordprocessingDrawing" xmlns:w10="urn:schemas-microsoft-com:office:word" xmlns:w="http://schemas.openxmlformats.org/wordprocessingml/2006/main" xmlns:w14="http://schemas.microsoft.com/office/word/2010/wordml" xmlns:wpg="http://schemas.microsoft.com/office/word/2010/wordprocessingGroup" xmlns:wpi="http://schemas.microsoft.com/office/word/2010/wordprocessingInk" xmlns:wne="http://schemas.microsoft.com/office/word/2006/wordml" xmlns:wps="http://schemas.microsoft.com/office/word/2010/wordprocessingShape" mc:Ignorable="w14 wp14">
+  <w:docDefaults>
+    <w:rPrDefault>
+      <w:rPr>
+        <w:rFonts w:asciiTheme="minorHAnsi" w:eastAsiaTheme="minorHAnsi" w:hAnsiTheme="minorHAnsi" w:cstheme="minorBidi"/>
+        <w:sz w:val="22"/>
+        <w:szCs w:val="22"/>
+        <w:lang w:val="en-US" w:eastAsia="en-US" w:bidi="ar-SA"/>
+      </w:rPr>
+    </w:rPrDefault>
+    <w:pPrDefault>
+      <w:pPr>
+        <w:spacing w:after="160" w:line="259" w:lineRule="auto"/>
+      </w:pPr>
+    </w:pPrDefault>
+  </w:docDefaults>
+  <w:latentStyles w:defLockedState="0" w:defUIPriority="99" w:defSemiHidden="1" w:defUnhideWhenUsed="1" w:defQFormat="0" w:count="267">
+    <w:lsdException w:name="Normal" w:semiHidden="0" w:uiPriority="0" w:unhideWhenUsed="0" w:qFormat="1"/>
+    <w:lsdException w:name="heading 1" w:semiHidden="0" w:uiPriority="9" w:unhideWhenUsed="0" w:qFormat="1"/>
+    <w:lsdException w:name="heading 2" w:uiPriority="9" w:qFormat="1"/>
+    <w:lsdException w:name="heading 3" w:uiPriority="9" w:qFormat="1"/>
+    <w:lsdException w:name="heading 4" w:uiPriority="9" w:qFormat="1"/>
+    <w:lsdException w:name="heading 5" w:uiPriority="9" w:qFormat="1"/>
+    <w:lsdException w:name="heading 6" w:uiPriority="9" w:qFormat="1"/>
+    <w:lsdException w:name="heading 7" w:uiPriority="9" w:qFormat="1"/>
+    <w:lsdException w:name="heading 8" w:uiPriority="9" w:qFormat="1"/>
+    <w:lsdException w:name="heading 9" w:uiPriority="9" w:qFormat="1"/>
+    <w:lsdException w:name="toc 1" w:uiPriority="39"/>
+    <w:lsdException w:name="toc 2" w:uiPriority="39"/>
+    <w:lsdException w:name="toc 3" w:uiPriority="39"/>
+    <w:lsdException w:name="toc 4" w:uiPriority="39"/>
+    <w:lsdException w:name="toc 5" w:uiPriority="39"/>
+    <w:lsdException w:name="toc 6" w:uiPriority="39"/>
+    <w:lsdException w:name="toc 7" w:uiPriority="39"/>
+    <w:lsdException w:name="toc 8" w:uiPriority="39"/>
+    <w:lsdException w:name="toc 9" w:uiPriority="39"/>
+    <w:lsdException w:name="caption" w:uiPriority="35" w:qFormat="1"/>
+    <w:lsdException w:name="Title" w:semiHidden="0" w:uiPriority="10" w:unhideWhenUsed="0" w:qFormat="1"/>
+    <w:lsdException w:name="Default Paragraph Font" w:uiPriority="1"/>
+    <w:lsdException w:name="Subtitle" w:semiHidden="0" w:uiPriority="11" w:unhideWhenUsed="0" w:qFormat="1"/>
+    <w:lsdException w:name="Strong" w:semiHidden="0" w:uiPriority="22" w:unhideWhenUsed="0" w:qFormat="1"/>
+    <w:lsdException w:name="Emphasis" w:semiHidden="0" w:uiPriority="20" w:unhideWhenUsed="0" w:qFormat="1"/>
+    <w:lsdException w:name="Table Grid" w:semiHidden="0" w:uiPriority="39" w:unhideWhenUsed="0"/>
+    <w:lsdException w:name="Placeholder Text" w:unhideWhenUsed="0"/>
+    <w:lsdException w:name="No Spacing" w:semiHidden="0" w:uiPriority="1" w:unhideWhenUsed="0" w:qFormat="1"/>
+    <w:lsdException w:name="Light Shading" w:semiHidden="0" w:uiPriority="60" w:unhideWhenUsed="0"/>
+    <w:lsdException w:name="Light List" w:semiHidden="0" w:uiPriority="61" w:unhideWhenUsed="0"/>
+    <w:lsdException w:name="Light Grid" w:semiHidden="0" w:uiPriority="62" w:unhideWhenUsed="0"/>
+    <w:lsdException w:name="Medium Shading 1" w:semiHidden="0" w:uiPriority="63" w:unhideWhenUsed="0"/>
+    <w:lsdException w:name="Medium Shading 2" w:semiHidden="0" w:uiPriority="64" w:unhideWhenUsed="0"/>
+    <w:lsdException w:name="Medium List 1" w:semiHidden="0" w:uiPriority="65" w:unhideWhenUsed="0"/>
+    <w:lsdException w:name="Medium List 2" w:semiHidden="0" w:uiPriority="66" w:unhideWhenUsed="0"/>
+    <w:lsdException w:name="Medium Grid 1" w:semiHidden="0" w:uiPriority="67" w:unhideWhenUsed="0"/>
+    <w:lsdException w:name="Medium Grid 2" w:semiHidden="0" w:uiPriority="68" w:unhideWhenUsed="0"/>
+    <w:lsdException w:name="Medium Grid 3" w:semiHidden="0" w:uiPriority="69" w:unhideWhenUsed="0"/>
+    <w:lsdException w:name="Dark List" w:semiHidden="0" w:uiPriority="70" w:unhideWhenUsed="0"/>
+    <w:lsdException w:name="Colorful Shading" w:semiHidden="0" w:uiPriority="71" w:unhideWhenUsed="0"/>
+    <w:lsdException w:name="Colorful List" w:semiHidden="0" w:uiPriority="72" w:unhideWhenUsed="0"/>
+    <w:lsdException w:name="Colorful Grid" w:semiHidden="0" w:uiPriority="73" w:unhideWhenUsed="0"/>
+    <w:lsdException w:name="Light Shading Accent 1" w:semiHidden="0" w:uiPriority="60" w:unhideWhenUsed="0"/>
+    <w:lsdException w:name="Light List Accent 1" w:semiHidden="0" w:uiPriority="61" w:unhideWhenUsed="0"/>
+    <w:lsdException w:name="Light Grid Accent 1" w:semiHidden="0" w:uiPriority="62" w:unhideWhenUsed="0"/>
+    <w:lsdException w:name="Medium Shading 1 Accent 1" w:semiHidden="0" w:uiPriority="63" w:unhideWhenUsed="0"/>
+    <w:lsdException w:name="Medium Shading 2 Accent 1" w:semiHidden="0" w:uiPriority="64" w:unhideWhenUsed="0"/>
+    <w:lsdException w:name="Medium List 1 Accent 1" w:semiHidden="0" w:uiPriority="65" w:unhideWhenUsed="0"/>
+    <w:lsdException w:name="Revision" w:unhideWhenUsed="0"/>
+    <w:lsdException w:name="List Paragraph" w:semiHidden="0" w:uiPriority="34" w:unhideWhenUsed="0" w:qFormat="1"/>
+    <w:lsdException w:name="Quote" w:semiHidden="0" w:uiPriority="29" w:unhideWhenUsed="0" w:qFormat="1"/>
+    <w:lsdException w:name="Intense Quote" w:semiHidden="0" w:uiPriority="30" w:unhideWhenUsed="0" w:qFormat="1"/>
+    <w:lsdException w:name="Medium List 2 Accent 1" w:semiHidden="0" w:uiPriority="66" w:unhideWhenUsed="0"/>
+    <w:lsdException w:name="Medium Grid 1 Accent 1" w:semiHidden="0" w:uiPriority="67" w:unhideWhenUsed="0"/>
+    <w:lsdException w:name="Medium Grid 2 Accent 1" w:semiHidden="0" w:uiPriority="68" w:unhideWhenUsed="0"/>
+    <w:lsdException w:name="Medium Grid 3 Accent 1" w:semiHidden="0" w:uiPriority="69" w:unhideWhenUsed="0"/>
+    <w:lsdException w:name="Dark List Accent 1" w:semiHidden="0" w:uiPriority="70" w:unhideWhenUsed="0"/>
+    <w:lsdException w:name="Colorful Shading Accent 1" w:semiHidden="0" w:uiPriority="71" w:unhideWhenUsed="0"/>
+    <w:lsdException w:name="Colorful List Accent 1" w:semiHidden="0" w:uiPriority="72" w:unhideWhenUsed="0"/>
+    <w:lsdException w:name="Colorful Grid Accent 1" w:semiHidden="0" w:uiPriority="73" w:unhideWhenUsed="0"/>
+    <w:lsdException w:name="Light Shading Accent 2" w:semiHidden="0" w:uiPriority="60" w:unhideWhenUsed="0"/>
+    <w:lsdException w:name="Light List Accent 2" w:semiHidden="0" w:uiPriority="61" w:unhideWhenUsed="0"/>
+    <w:lsdException w:name="Light Grid Accent 2" w:semiHidden="0" w:uiPriority="62" w:unhideWhenUsed="0"/>
+    <w:lsdException w:name="Medium Shading 1 Accent 2" w:semiHidden="0" w:uiPriority="63" w:unhideWhenUsed="0"/>
+    <w:lsdException w:name="Medium Shading 2 Accent 2" w:semiHidden="0" w:uiPriority="64" w:unhideWhenUsed="0"/>
+    <w:lsdException w:name="Medium List 1 Accent 2" w:semiHidden="0" w:uiPriority="65" w:unhideWhenUsed="0"/>
+    <w:lsdException w:name="Medium List 2 Accent 2" w:semiHidden="0" w:uiPriority="66" w:unhideWhenUsed="0"/>
+    <w:lsdException w:name="Medium Grid 1 Accent 2" w:semiHidden="0" w:uiPriority="67" w:unhideWhenUsed="0"/>
+    <w:lsdException w:name="Medium Grid 2 Accent 2" w:semiHidden="0" w:uiPriority="68" w:unhideWhenUsed="0"/>
+    <w:lsdException w:name="Medium Grid 3 Accent 2" w:semiHidden="0" w:uiPriority="69" w:unhideWhenUsed="0"/>
+    <w:lsdException w:name="Dark List Accent 2" w:semiHidden="0" w:uiPriority="70" w:unhideWhenUsed="0"/>
+    <w:lsdException w:name="Colorful Shading Accent 2" w:semiHidden="0" w:uiPriority="71" w:unhideWhenUsed="0"/>
+    <w:lsdException w:name="Colorful List Accent 2" w:semiHidden="0" w:uiPriority="72" w:unhideWhenUsed="0"/>
+    <w:lsdException w:name="Colorful Grid Accent 2" w:semiHidden="0" w:uiPriority="73" w:unhideWhenUsed="0"/>
+    <w:lsdException w:name="Light Shading Accent 3" w:semiHidden="0" w:uiPriority="60" w:unhideWhenUsed="0"/>
+    <w:lsdException w:name="Light List Accent 3" w:semiHidden="0" w:uiPriority="61" w:unhideWhenUsed="0"/>
+    <w:lsdException w:name="Light Grid Accent 3" w:semiHidden="0" w:uiPriority="62" w:unhideWhenUsed="0"/>
+    <w:lsdException w:name="Medium Shading 1 Accent 3" w:semiHidden="0" w:uiPriority="63" w:unhideWhenUsed="0"/>
+    <w:lsdException w:name="Medium Shading 2 Accent 3" w:semiHidden="0" w:uiPriority="64" w:unhideWhenUsed="0"/>
+    <w:lsdException w:name="Medium List 1 Accent 3" w:semiHidden="0" w:uiPriority="65" w:unhideWhenUsed="0"/>
+    <w:lsdException w:name="Medium List 2 Accent 3" w:semiHidden="0" w:uiPriority="66" w:unhideWhenUsed="0"/>
+    <w:lsdException w:name="Medium Grid 1 Accent 3" w:semiHidden="0" w:uiPriority="67" w:unhideWhenUsed="0"/>
+    <w:lsdException w:name="Medium Grid 2 Accent 3" w:semiHidden="0" w:uiPriority="68" w:unhideWhenUsed="0"/>
+    <w:lsdException w:name="Medium Grid 3 Accent 3" w:semiHidden="0" w:uiPriority="69" w:unhideWhenUsed="0"/>
+    <w:lsdException w:name="Dark List Accent 3" w:semiHidden="0" w:uiPriority="70" w:unhideWhenUsed="0"/>
+    <w:lsdException w:name="Colorful Shading Accent 3" w:semiHidden="0" w:uiPriority="71" w:unhideWhenUsed="0"/>
+    <w:lsdException w:name="Colorful List Accent 3" w:semiHidden="0" w:uiPriority="72" w:unhideWhenUsed="0"/>
+    <w:lsdException w:name="Colorful Grid Accent 3" w:semiHidden="0" w:uiPriority="73" w:unhideWhenUsed="0"/>
+    <w:lsdException w:name="Light Shading Accent 4" w:semiHidden="0" w:uiPriority="60" w:unhideWhenUsed="0"/>
+    <w:lsdException w:name="Light List Accent 4" w:semiHidden="0" w:uiPriority="61" w:unhideWhenUsed="0"/>
+    <w:lsdException w:name="Light Grid Accent 4" w:semiHidden="0" w:uiPriority="62" w:unhideWhenUsed="0"/>
+    <w:lsdException w:name="Medium Shading 1 Accent 4" w:semiHidden="0" w:uiPriority="63" w:unhideWhenUsed="0"/>
+    <w:lsdException w:name="Medium Shading 2 Accent 4" w:semiHidden="0" w:uiPriority="64" w:unhideWhenUsed="0"/>
+    <w:lsdException w:name="Medium List 1 Accent 4" w:semiHidden="0" w:uiPriority="65" w:unhideWhenUsed="0"/>
+    <w:lsdException w:name="Medium List 2 Accent 4" w:semiHidden="0" w:uiPriority="66" w:unhideWhenUsed="0"/>
+    <w:lsdException w:name="Medium Grid 1 Accent 4" w:semiHidden="0" w:uiPriority="67" w:unhideWhenUsed="0"/>
+    <w:lsdException w:name="Medium Grid 2 Accent 4" w:semiHidden="0" w:uiPriority="68" w:unhideWhenUsed="0"/>
+    <w:lsdException w:name="Medium Grid 3 Accent 4" w:semiHidden="0" w:uiPriority="69" w:unhideWhenUsed="0"/>
+    <w:lsdException w:name="Dark List Accent 4" w:semiHidden="0" w:uiPriority="70" w:unhideWhenUsed="0"/>
+    <w:lsdException w:name="Colorful Shading Accent 4" w:semiHidden="0" w:uiPriority="71" w:unhideWhenUsed="0"/>
+    <w:lsdException w:name="Colorful List Accent 4" w:semiHidden="0" w:uiPriority="72" w:unhideWhenUsed="0"/>
+    <w:lsdException w:name="Colorful Grid Accent 4" w:semiHidden="0" w:uiPriority="73" w:unhideWhenUsed="0"/>
+    <w:lsdException w:name="Light Shading Accent 5" w:semiHidden="0" w:uiPriority="60" w:unhideWhenUsed="0"/>
+    <w:lsdException w:name="Light List Accent 5" w:semiHidden="0" w:uiPriority="61" w:unhideWhenUsed="0"/>
+    <w:lsdException w:name="Light Grid Accent 5" w:semiHidden="0" w:uiPriority="62" w:unhideWhenUsed="0"/>
+    <w:lsdException w:name="Medium Shading 1 Accent 5" w:semiHidden="0" w:uiPriority="63" w:unhideWhenUsed="0"/>
+    <w:lsdException w:name="Medium Shading 2 Accent 5" w:semiHidden="0" w:uiPriority="64" w:unhideWhenUsed="0"/>
+    <w:lsdException w:name="Medium List 1 Accent 5" w:semiHidden="0" w:uiPriority="65" w:unhideWhenUsed="0"/>
+    <w:lsdException w:name="Medium List 2 Accent 5" w:semiHidden="0" w:uiPriority="66" w:unhideWhenUsed="0"/>
+    <w:lsdException w:name="Medium Grid 1 Accent 5" w:semiHidden="0" w:uiPriority="67" w:unhideWhenUsed="0"/>
+    <w:lsdException w:name="Medium Grid 2 Accent 5" w:semiHidden="0" w:uiPriority="68" w:unhideWhenUsed="0"/>
+    <w:lsdException w:name="Medium Grid 3 Accent 5" w:semiHidden="0" w:uiPriority="69" w:unhideWhenUsed="0"/>
+    <w:lsdException w:name="Dark List Accent 5" w:semiHidden="0" w:uiPriority="70" w:unhideWhenUsed="0"/>
+    <w:lsdException w:name="Colorful Shading Accent 5" w:semiHidden="0" w:uiPriority="71" w:unhideWhenUsed="0"/>
+    <w:lsdException w:name="Colorful List Accent 5" w:semiHidden="0" w:uiPriority="72" w:unhideWhenUsed="0"/>
+    <w:lsdException w:name="Colorful Grid Accent 5" w:semiHidden="0" w:uiPriority="73" w:unhideWhenUsed="0"/>
+    <w:lsdException w:name="Light Shading Accent 6" w:semiHidden="0" w:uiPriority="60" w:unhideWhenUsed="0"/>
+    <w:lsdException w:name="Light List Accent 6" w:semiHidden="0" w:uiPriority="61" w:unhideWhenUsed="0"/>
+    <w:lsdException w:name="Light Grid Accent 6" w:semiHidden="0" w:uiPriority="62" w:unhideWhenUsed="0"/>
+    <w:lsdException w:name="Medium Shading 1 Accent 6" w:semiHidden="0" w:uiPriority="63" w:unhideWhenUsed="0"/>
+    <w:lsdException w:name="Medium Shading 2 Accent 6" w:semiHidden="0" w:uiPriority="64" w:unhideWhenUsed="0"/>
+    <w:lsdException w:name="Medium List 1 Accent 6" w:semiHidden="0" w:uiPriority="65" w:unhideWhenUsed="0"/>
+    <w:lsdException w:name="Medium List 2 Accent 6" w:semiHidden="0" w:uiPriority="66" w:unhideWhenUsed="0"/>
+    <w:lsdException w:name="Medium Grid 1 Accent 6" w:semiHidden="0" w:uiPriority="67" w:unhideWhenUsed="0"/>
+    <w:lsdException w:name="Medium Grid 2 Accent 6" w:semiHidden="0" w:uiPriority="68" w:unhideWhenUsed="0"/>
+    <w:lsdException w:name="Medium Grid 3 Accent 6" w:semiHidden="0" w:uiPriority="69" w:unhideWhenUsed="0"/>
+    <w:lsdException w:name="Dark List Accent 6" w:semiHidden="0" w:uiPriority="70" w:unhideWhenUsed="0"/>
+    <w:lsdException w:name="Colorful Shading Accent 6" w:semiHidden="0" w:uiPriority="71" w:unhideWhenUsed="0"/>
+    <w:lsdException w:name="Colorful List Accent 6" w:semiHidden="0" w:uiPriority="72" w:unhideWhenUsed="0"/>
+    <w:lsdException w:name="Colorful Grid Accent 6" w:semiHidden="0" w:uiPriority="73" w:unhideWhenUsed="0"/>
+    <w:lsdException w:name="Subtle Emphasis" w:semiHidden="0" w:uiPriority="19" w:unhideWhenUsed="0" w:qFormat="1"/>
+    <w:lsdException w:name="Intense Emphasis" w:semiHidden="0" w:uiPriority="21" w:unhideWhenUsed="0" w:qFormat="1"/>
+    <w:lsdException w:name="Subtle Reference" w:semiHidden="0" w:uiPriority="31" w:unhideWhenUsed="0" w:qFormat="1"/>
+    <w:lsdException w:name="Intense Reference" w:semiHidden="0" w:uiPriority="32" w:unhideWhenUsed="0" w:qFormat="1"/>
+    <w:lsdException w:name="Book Title" w:semiHidden="0" w:uiPriority="33" w:unhideWhenUsed="0" w:qFormat="1"/>
+    <w:lsdException w:name="Bibliography" w:uiPriority="37"/>
+    <w:lsdException w:name="TOC Heading" w:uiPriority="39" w:qFormat="1"/>
+  </w:latentStyles>
+  <w:style w:type="paragraph" w:default="1" w:styleId="Normal">
+    <w:name w:val="Normal"/>
+    <w:qFormat/>
+  </w:style>
+  <w:style w:type="character" w:default="1" w:styleId="DefaultParagraphFont">
+    <w:name w:val="Default Paragraph Font"/>
+    <w:uiPriority w:val="1"/>
+    <w:semiHidden/>
+    <w:unhideWhenUsed/>
+  </w:style>
+  <w:style w:type="table" w:default="1" w:styleId="TableNormal">
+    <w:name w:val="Normal Table"/>
+    <w:uiPriority w:val="99"/>
+    <w:semiHidden/>
+    <w:unhideWhenUsed/>
+    <w:tblPr>
+      <w:tblInd w:w="0" w:type="dxa"/>
+      <w:tblCellMar>
+        <w:top w:w="0" w:type="dxa"/>
+        <w:left w:w="108" w:type="dxa"/>
+        <w:bottom w:w="0" w:type="dxa"/>
+        <w:right w:w="108" w:type="dxa"/>
+      </w:tblCellMar>
+    </w:tblPr>
+  </w:style>
+  <w:style w:type="numbering" w:default="1" w:styleId="NoList">
+    <w:name w:val="No List"/>
+    <w:uiPriority w:val="99"/>
+    <w:semiHidden/>
+    <w:unhideWhenUsed/>
+  </w:style>
+  <w:style w:type="paragraph" w:styleId="NoSpacing">
+    <w:name w:val="No Spacing"/>
+    <w:uiPriority w:val="1"/>
+    <w:qFormat/>
+    <w:rsid w:val="001B152C"/>
+    <w:pPr>
+      <w:spacing w:after="0" w:line="240" w:lineRule="auto"/>
+    </w:pPr>
+  </w:style>
+  <w:style w:type="character" w:styleId="Hyperlink">
+    <w:name w:val="Hyperlink"/>
+    <w:basedOn w:val="DefaultParagraphFont"/>
+    <w:uiPriority w:val="99"/>
+    <w:unhideWhenUsed/>
+    <w:rsid w:val="001B152C"/>
+    <w:rPr>
+      <w:color w:val="0563C1" w:themeColor="hyperlink"/>
+      <w:u w:val="single"/>
+    </w:rPr>
+  </w:style>
+  <w:style w:type="character" w:styleId="PlaceholderText">
+    <w:name w:val="Placeholder Text"/>
+    <w:basedOn w:val="DefaultParagraphFont"/>
+    <w:uiPriority w:val="99"/>
+    <w:semiHidden/>
+    <w:rsid w:val="004E567A"/>
+    <w:rPr>
+      <w:color w:val="808080"/>
+    </w:rPr>
+  </w:style>
+  <w:style w:type="paragraph" w:styleId="BalloonText">
+    <w:name w:val="Balloon Text"/>
+    <w:basedOn w:val="Normal"/>
+    <w:link w:val="BalloonTextChar"/>
+    <w:uiPriority w:val="99"/>
+    <w:semiHidden/>
+    <w:unhideWhenUsed/>
+    <w:rsid w:val="00165AB9"/>
+    <w:pPr>
+      <w:spacing w:after="0" w:line="240" w:lineRule="auto"/>
+    </w:pPr>
+    <w:rPr>
+      <w:rFonts w:ascii="Tahoma" w:hAnsi="Tahoma" w:cs="Tahoma"/>
+      <w:sz w:val="16"/>
+      <w:szCs w:val="16"/>
+    </w:rPr>
+  </w:style>
+  <w:style w:type="character" w:customStyle="1" w:styleId="BalloonTextChar">
+    <w:name w:val="Balloon Text Char"/>
+    <w:basedOn w:val="DefaultParagraphFont"/>
+    <w:link w:val="BalloonText"/>
+    <w:uiPriority w:val="99"/>
+    <w:semiHidden/>
+    <w:rsid w:val="00165AB9"/>
+    <w:rPr>
+      <w:rFonts w:ascii="Tahoma" w:hAnsi="Tahoma" w:cs="Tahoma"/>
+      <w:sz w:val="16"/>
+      <w:szCs w:val="16"/>
     </w:rPr>
   </w:style>
 </w:styles>
@@ -4018,7 +4674,7 @@
   <a:extraClrSchemeLst/>
   <a:extLst>
     <a:ext uri="{05A4C25C-085E-4340-85A3-A5531E510DB2}">
-      <thm15:themeFamily xmlns:thm15="http://schemas.microsoft.com/office/thememl/2012/main" name="Office Theme" id="{62F939B6-93AF-4DB8-9C6B-D6C7DFDC589F}" vid="{4A3C46E8-61CC-4603-A589-7422A47A8E4A}"/>
+      <thm15:themeFamily xmlns:thm15="http://schemas.microsoft.com/office/thememl/2012/main" xmlns="" name="Office Theme" id="{62F939B6-93AF-4DB8-9C6B-D6C7DFDC589F}" vid="{4A3C46E8-61CC-4603-A589-7422A47A8E4A}"/>
     </a:ext>
   </a:extLst>
 </a:theme>

</xml_diff>